<commit_message>
10. bootstrap labor átdolgozása
</commit_message>
<xml_diff>
--- a/Labor10/downloads/Labor10-jegyzokonyv.docx
+++ b/Labor10/downloads/Labor10-jegyzokonyv.docx
@@ -7,11 +7,21 @@
         <w:pStyle w:val="Title"/>
         <w:spacing w:before="0" w:after="0" w:line="276" w:lineRule="auto"/>
       </w:pPr>
-      <w:fldSimple w:instr=" TITLE  &quot;10. labor - Bootstrap CSS&quot;  \* MERGEFORMAT ">
-        <w:r>
-          <w:t>10. labor - Bootstrap CSS</w:t>
-        </w:r>
-      </w:fldSimple>
+      <w:r>
+        <w:fldChar w:fldCharType="begin"/>
+      </w:r>
+      <w:r>
+        <w:instrText xml:space="preserve"> TITLE  "10. labor - Bootstrap CSS"  \* MERGEFORMAT </w:instrText>
+      </w:r>
+      <w:r>
+        <w:fldChar w:fldCharType="separate"/>
+      </w:r>
+      <w:r>
+        <w:t>10. labor - Bootstrap CSS</w:t>
+      </w:r>
+      <w:r>
+        <w:fldChar w:fldCharType="end"/>
+      </w:r>
     </w:p>
     <w:p>
       <w:pPr>
@@ -120,21 +130,39 @@
       <w:r>
         <w:t xml:space="preserve">A jegyzőkönyvben csak a szükséges mértékű magyarázatot várjuk el. Ahol másképpen nincs jelezve, eredményközlés is elegendő. Képernyőképek bevágásához a Windows-ban található </w:t>
       </w:r>
+      <w:proofErr w:type="spellStart"/>
       <w:r>
         <w:rPr>
           <w:b/>
         </w:rPr>
-        <w:t>Snipping Tool</w:t>
-      </w:r>
+        <w:t>Snipping</w:t>
+      </w:r>
+      <w:proofErr w:type="spellEnd"/>
+      <w:r>
+        <w:rPr>
+          <w:b/>
+        </w:rPr>
+        <w:t xml:space="preserve"> </w:t>
+      </w:r>
+      <w:proofErr w:type="spellStart"/>
+      <w:r>
+        <w:rPr>
+          <w:b/>
+        </w:rPr>
+        <w:t>Tool</w:t>
+      </w:r>
+      <w:proofErr w:type="spellEnd"/>
       <w:r>
         <w:t xml:space="preserve"> eszköz használható, vagy az </w:t>
       </w:r>
+      <w:proofErr w:type="spellStart"/>
       <w:r>
         <w:rPr>
           <w:b/>
         </w:rPr>
         <w:t>Alt+PrtScr</w:t>
       </w:r>
+      <w:proofErr w:type="spellEnd"/>
       <w:r>
         <w:t xml:space="preserve"> billentyűkombinációval az aktuálisan fókuszált ablak teljes egésze másolható.</w:t>
       </w:r>
@@ -184,153 +212,38 @@
         <w:pStyle w:val="Heading1"/>
       </w:pPr>
       <w:r>
-        <w:t>Feladat 1 (</w:t>
-      </w:r>
-      <w:r>
-        <w:t>1 pont</w:t>
+        <w:t>Feladat 1</w:t>
+      </w:r>
+      <w:r>
+        <w:t>: Navigációs sáv</w:t>
+      </w:r>
+      <w:r>
+        <w:t xml:space="preserve"> (</w:t>
+      </w:r>
+      <w:r>
+        <w:t>0.5</w:t>
+      </w:r>
+      <w:r>
+        <w:t xml:space="preserve"> pont</w:t>
       </w:r>
       <w:r>
         <w:t>)</w:t>
       </w:r>
     </w:p>
     <w:p>
-      <w:pPr>
-        <w:spacing w:before="100" w:beforeAutospacing="1" w:after="100" w:afterAutospacing="1" w:line="240" w:lineRule="auto"/>
-        <w:jc w:val="left"/>
-        <w:rPr>
-          <w:rFonts w:cs="Segoe UI"/>
-          <w:sz w:val="21"/>
-          <w:szCs w:val="21"/>
-        </w:rPr>
-      </w:pPr>
-      <w:r>
-        <w:rPr>
-          <w:rFonts w:cs="Segoe UI"/>
-          <w:sz w:val="21"/>
-          <w:szCs w:val="21"/>
-        </w:rPr>
-        <w:t>Vizsgálja me</w:t>
-      </w:r>
-      <w:r>
-        <w:rPr>
-          <w:rFonts w:cs="Segoe UI"/>
-          <w:sz w:val="21"/>
-          <w:szCs w:val="21"/>
-        </w:rPr>
-        <w:t>g</w:t>
-      </w:r>
-      <w:bookmarkStart w:id="0" w:name="_GoBack"/>
-      <w:bookmarkEnd w:id="0"/>
-      <w:r>
-        <w:rPr>
-          <w:rFonts w:cs="Segoe UI"/>
-          <w:sz w:val="21"/>
-          <w:szCs w:val="21"/>
-        </w:rPr>
-        <w:t xml:space="preserve"> az oldal elrendezését és a link/gomb stílusát a jelenlegi állapotban!</w:t>
-      </w:r>
-    </w:p>
-    <w:p>
-      <w:pPr>
-        <w:numPr>
-          <w:ilvl w:val="0"/>
-          <w:numId w:val="41"/>
-        </w:numPr>
-        <w:spacing w:before="100" w:beforeAutospacing="1" w:after="100" w:afterAutospacing="1" w:line="240" w:lineRule="auto"/>
-        <w:jc w:val="left"/>
-        <w:rPr>
-          <w:rFonts w:cs="Segoe UI"/>
-          <w:color w:val="1E1E1E"/>
-          <w:sz w:val="21"/>
-          <w:szCs w:val="21"/>
-        </w:rPr>
-      </w:pPr>
-      <w:r>
-        <w:rPr>
-          <w:rFonts w:cs="Segoe UI"/>
-          <w:color w:val="1E1E1E"/>
-          <w:sz w:val="21"/>
-          <w:szCs w:val="21"/>
-        </w:rPr>
-        <w:t>Alkalmazza a btn-success osztályt a gombon!</w:t>
-      </w:r>
-    </w:p>
-    <w:p>
-      <w:pPr>
-        <w:numPr>
-          <w:ilvl w:val="0"/>
-          <w:numId w:val="41"/>
-        </w:numPr>
-        <w:spacing w:before="100" w:beforeAutospacing="1" w:after="100" w:afterAutospacing="1" w:line="240" w:lineRule="auto"/>
-        <w:jc w:val="left"/>
-        <w:rPr>
-          <w:rFonts w:cs="Segoe UI"/>
-          <w:color w:val="1E1E1E"/>
-          <w:sz w:val="21"/>
-          <w:szCs w:val="21"/>
-        </w:rPr>
-      </w:pPr>
-      <w:r>
-        <w:rPr>
-          <w:rFonts w:cs="Segoe UI"/>
-          <w:color w:val="1E1E1E"/>
-          <w:sz w:val="21"/>
-          <w:szCs w:val="21"/>
-        </w:rPr>
-        <w:t>A gombot igazítsa a szülő jobb oldalához, ehhez használja a</w:t>
-      </w:r>
-      <w:r>
-        <w:rPr>
-          <w:rStyle w:val="apple-converted-space"/>
-          <w:rFonts w:cs="Segoe UI"/>
-          <w:color w:val="1E1E1E"/>
-          <w:sz w:val="21"/>
-          <w:szCs w:val="21"/>
-        </w:rPr>
-        <w:t> </w:t>
-      </w:r>
-      <w:r>
-        <w:rPr>
-          <w:rFonts w:cs="Segoe UI"/>
-          <w:color w:val="1E1E1E"/>
-          <w:sz w:val="21"/>
-          <w:szCs w:val="21"/>
-        </w:rPr>
-        <w:t>Bootstrap megfelelő segédoszályát</w:t>
-      </w:r>
-      <w:r>
-        <w:rPr>
-          <w:rFonts w:cs="Segoe UI"/>
-          <w:color w:val="1E1E1E"/>
-          <w:sz w:val="21"/>
-          <w:szCs w:val="21"/>
-        </w:rPr>
-        <w:t>!</w:t>
-      </w:r>
-    </w:p>
-    <w:p>
-      <w:pPr>
-        <w:numPr>
-          <w:ilvl w:val="0"/>
-          <w:numId w:val="41"/>
-        </w:numPr>
-        <w:spacing w:before="100" w:beforeAutospacing="1" w:after="100" w:afterAutospacing="1" w:line="240" w:lineRule="auto"/>
-        <w:jc w:val="left"/>
-        <w:rPr>
-          <w:rFonts w:cs="Segoe UI"/>
-          <w:color w:val="1E1E1E"/>
-          <w:sz w:val="21"/>
-          <w:szCs w:val="21"/>
-        </w:rPr>
-      </w:pPr>
-      <w:r>
-        <w:rPr>
-          <w:rFonts w:cs="Segoe UI"/>
-          <w:color w:val="1E1E1E"/>
-          <w:sz w:val="21"/>
-          <w:szCs w:val="21"/>
-        </w:rPr>
-        <w:t>Illesszen be egy képernyőképet az alkalmazás alap elrendezéséről és a gomb új stílusáról!</w:t>
+      <w:r>
+        <w:t xml:space="preserve">Készítse el a navigációs sávot </w:t>
+      </w:r>
+      <w:proofErr w:type="spellStart"/>
+      <w:r>
+        <w:t>Bootstrap</w:t>
+      </w:r>
+      <w:proofErr w:type="spellEnd"/>
+      <w:r>
+        <w:t xml:space="preserve"> 4 segítségével a labor leírásban megadott módon, majd illesszen be egy</w:t>
+      </w:r>
+      <w:r>
+        <w:t xml:space="preserve"> képernyőképet a teljes oldalról</w:t>
       </w:r>
     </w:p>
     <w:tbl>
@@ -353,9 +266,17 @@
             <w:pPr>
               <w:spacing w:before="240" w:after="240" w:line="276" w:lineRule="auto"/>
               <w:rPr>
+                <w:i/>
                 <w:noProof/>
               </w:rPr>
             </w:pPr>
+            <w:r>
+              <w:rPr>
+                <w:i/>
+                <w:noProof/>
+              </w:rPr>
+              <w:t>Képernyőkép</w:t>
+            </w:r>
           </w:p>
         </w:tc>
       </w:tr>
@@ -365,17 +286,36 @@
         <w:pStyle w:val="Heading1"/>
       </w:pPr>
       <w:r>
-        <w:t>Feladat 2 (</w:t>
-      </w:r>
-      <w:r>
-        <w:t>1</w:t>
+        <w:t>Feladat 2</w:t>
+      </w:r>
+      <w:r>
+        <w:t xml:space="preserve">: Reszponzív navigációs sáv </w:t>
+      </w:r>
+      <w:r>
+        <w:t>(</w:t>
+      </w:r>
+      <w:r>
+        <w:t>0.5</w:t>
       </w:r>
       <w:r>
         <w:t xml:space="preserve"> pont)</w:t>
       </w:r>
     </w:p>
     <w:p>
-      <w:pPr>
+      <w:r>
+        <w:t>Tegye reszponzívvá a navigációs menüt a</w:t>
+      </w:r>
+      <w:r>
+        <w:t xml:space="preserve"> labor leírásban megadottaknak megfelelően</w:t>
+      </w:r>
+    </w:p>
+    <w:p>
+      <w:pPr>
+        <w:pStyle w:val="ListParagraph"/>
+        <w:numPr>
+          <w:ilvl w:val="0"/>
+          <w:numId w:val="44"/>
+        </w:numPr>
         <w:tabs>
           <w:tab w:val="left" w:pos="916"/>
           <w:tab w:val="left" w:pos="1832"/>
@@ -410,16 +350,35 @@
           <w:sz w:val="21"/>
           <w:szCs w:val="21"/>
         </w:rPr>
-        <w:t>Illesszen be egy képernyőképet, amelyen az alábbinak megfelelő navigációs sáv látható:</w:t>
+        <w:t>Az elkészült teljes oldalról (ne csak a navigációs sávról) illesszen be egy-egy képernyőképet mobil nézeten:</w:t>
       </w:r>
     </w:p>
     <w:p>
       <w:pPr>
+        <w:pStyle w:val="ListParagraph"/>
         <w:numPr>
-          <w:ilvl w:val="0"/>
-          <w:numId w:val="42"/>
+          <w:ilvl w:val="1"/>
+          <w:numId w:val="44"/>
         </w:numPr>
-        <w:spacing w:before="100" w:beforeAutospacing="1" w:after="100" w:afterAutospacing="1" w:line="240" w:lineRule="auto"/>
+        <w:tabs>
+          <w:tab w:val="left" w:pos="916"/>
+          <w:tab w:val="left" w:pos="1832"/>
+          <w:tab w:val="left" w:pos="2748"/>
+          <w:tab w:val="left" w:pos="3664"/>
+          <w:tab w:val="left" w:pos="4580"/>
+          <w:tab w:val="left" w:pos="5496"/>
+          <w:tab w:val="left" w:pos="6412"/>
+          <w:tab w:val="left" w:pos="7328"/>
+          <w:tab w:val="left" w:pos="8244"/>
+          <w:tab w:val="left" w:pos="9160"/>
+          <w:tab w:val="left" w:pos="10076"/>
+          <w:tab w:val="left" w:pos="10992"/>
+          <w:tab w:val="left" w:pos="11908"/>
+          <w:tab w:val="left" w:pos="12824"/>
+          <w:tab w:val="left" w:pos="13740"/>
+          <w:tab w:val="left" w:pos="14656"/>
+        </w:tabs>
+        <w:spacing w:after="0" w:line="285" w:lineRule="atLeast"/>
         <w:jc w:val="left"/>
         <w:rPr>
           <w:rFonts w:eastAsia="Times New Roman" w:cs="Segoe UI"/>
@@ -435,54 +394,71 @@
           <w:sz w:val="21"/>
           <w:szCs w:val="21"/>
         </w:rPr>
-        <w:t>a navigációs sáv sötét hátterű, tehát </w:t>
-      </w:r>
-      <w:r>
-        <w:rPr>
-          <w:rFonts w:eastAsia="Times New Roman" w:cs="Segoe UI"/>
-          <w:b/>
-          <w:bCs/>
-          <w:color w:val="1E1E1E"/>
-          <w:sz w:val="21"/>
-          <w:szCs w:val="21"/>
-        </w:rPr>
-        <w:t>nem</w:t>
-      </w:r>
-      <w:r>
-        <w:rPr>
-          <w:rFonts w:eastAsia="Times New Roman" w:cs="Segoe UI"/>
-          <w:color w:val="1E1E1E"/>
-          <w:sz w:val="21"/>
-          <w:szCs w:val="21"/>
-        </w:rPr>
-        <w:t> a </w:t>
-      </w:r>
-      <w:r>
-        <w:rPr>
-          <w:rFonts w:ascii="Consolas" w:eastAsia="Times New Roman" w:hAnsi="Consolas" w:cs="Courier New"/>
-          <w:color w:val="A31515"/>
-          <w:sz w:val="21"/>
-          <w:szCs w:val="21"/>
-        </w:rPr>
-        <w:t>navbar-default</w:t>
-      </w:r>
-      <w:r>
-        <w:rPr>
-          <w:rFonts w:eastAsia="Times New Roman" w:cs="Segoe UI"/>
-          <w:color w:val="1E1E1E"/>
-          <w:sz w:val="21"/>
-          <w:szCs w:val="21"/>
-        </w:rPr>
-        <w:t> kinézetének megfelelő,</w:t>
+        <w:t>ahol nincs lenyitva a hamburger menü</w:t>
       </w:r>
     </w:p>
+    <w:tbl>
+      <w:tblPr>
+        <w:tblStyle w:val="TableGrid"/>
+        <w:tblW w:w="0" w:type="auto"/>
+        <w:tblInd w:w="1413" w:type="dxa"/>
+        <w:shd w:val="clear" w:color="auto" w:fill="FFFF00"/>
+        <w:tblLook w:val="04A0" w:firstRow="1" w:lastRow="0" w:firstColumn="1" w:lastColumn="0" w:noHBand="0" w:noVBand="1"/>
+      </w:tblPr>
+      <w:tblGrid>
+        <w:gridCol w:w="9043"/>
+      </w:tblGrid>
+      <w:tr>
+        <w:tc>
+          <w:tcPr>
+            <w:tcW w:w="9043" w:type="dxa"/>
+            <w:shd w:val="clear" w:color="auto" w:fill="FFFF00"/>
+          </w:tcPr>
+          <w:p>
+            <w:pPr>
+              <w:spacing w:before="240" w:after="240" w:line="276" w:lineRule="auto"/>
+              <w:rPr>
+                <w:i/>
+                <w:noProof/>
+              </w:rPr>
+            </w:pPr>
+            <w:r>
+              <w:rPr>
+                <w:i/>
+                <w:noProof/>
+              </w:rPr>
+              <w:t>Képernyőkép</w:t>
+            </w:r>
+          </w:p>
+        </w:tc>
+      </w:tr>
+    </w:tbl>
     <w:p>
       <w:pPr>
+        <w:pStyle w:val="ListParagraph"/>
         <w:numPr>
-          <w:ilvl w:val="0"/>
-          <w:numId w:val="42"/>
+          <w:ilvl w:val="1"/>
+          <w:numId w:val="44"/>
         </w:numPr>
-        <w:spacing w:before="100" w:beforeAutospacing="1" w:after="100" w:afterAutospacing="1" w:line="240" w:lineRule="auto"/>
+        <w:tabs>
+          <w:tab w:val="left" w:pos="916"/>
+          <w:tab w:val="left" w:pos="1832"/>
+          <w:tab w:val="left" w:pos="2748"/>
+          <w:tab w:val="left" w:pos="3664"/>
+          <w:tab w:val="left" w:pos="4580"/>
+          <w:tab w:val="left" w:pos="5496"/>
+          <w:tab w:val="left" w:pos="6412"/>
+          <w:tab w:val="left" w:pos="7328"/>
+          <w:tab w:val="left" w:pos="8244"/>
+          <w:tab w:val="left" w:pos="9160"/>
+          <w:tab w:val="left" w:pos="10076"/>
+          <w:tab w:val="left" w:pos="10992"/>
+          <w:tab w:val="left" w:pos="11908"/>
+          <w:tab w:val="left" w:pos="12824"/>
+          <w:tab w:val="left" w:pos="13740"/>
+          <w:tab w:val="left" w:pos="14656"/>
+        </w:tabs>
+        <w:spacing w:after="0" w:line="285" w:lineRule="atLeast"/>
         <w:jc w:val="left"/>
         <w:rPr>
           <w:rFonts w:eastAsia="Times New Roman" w:cs="Segoe UI"/>
@@ -498,56 +474,67 @@
           <w:sz w:val="21"/>
           <w:szCs w:val="21"/>
         </w:rPr>
-        <w:t>a navigációs sáv az oldal </w:t>
-      </w:r>
-      <w:r>
-        <w:rPr>
-          <w:rFonts w:eastAsia="Times New Roman" w:cs="Segoe UI"/>
-          <w:b/>
-          <w:bCs/>
-          <w:color w:val="1E1E1E"/>
-          <w:sz w:val="21"/>
-          <w:szCs w:val="21"/>
-        </w:rPr>
-        <w:t>alján</w:t>
-      </w:r>
-      <w:r>
-        <w:rPr>
-          <w:rFonts w:eastAsia="Times New Roman" w:cs="Segoe UI"/>
-          <w:color w:val="1E1E1E"/>
-          <w:sz w:val="21"/>
-          <w:szCs w:val="21"/>
-        </w:rPr>
-        <w:t> helyezkedik el és </w:t>
-      </w:r>
-      <w:r>
-        <w:rPr>
-          <w:rFonts w:eastAsia="Times New Roman" w:cs="Segoe UI"/>
-          <w:b/>
-          <w:bCs/>
-          <w:color w:val="1E1E1E"/>
-          <w:sz w:val="21"/>
-          <w:szCs w:val="21"/>
-        </w:rPr>
-        <w:t>mindig látható</w:t>
-      </w:r>
-      <w:r>
-        <w:rPr>
-          <w:rFonts w:eastAsia="Times New Roman" w:cs="Segoe UI"/>
-          <w:color w:val="1E1E1E"/>
-          <w:sz w:val="21"/>
-          <w:szCs w:val="21"/>
-        </w:rPr>
-        <w:t>,</w:t>
+        <w:t>ahol le van nyitva a hamburger menü.</w:t>
       </w:r>
     </w:p>
+    <w:tbl>
+      <w:tblPr>
+        <w:tblStyle w:val="TableGrid"/>
+        <w:tblW w:w="0" w:type="auto"/>
+        <w:tblInd w:w="1413" w:type="dxa"/>
+        <w:shd w:val="clear" w:color="auto" w:fill="FFFF00"/>
+        <w:tblLook w:val="04A0" w:firstRow="1" w:lastRow="0" w:firstColumn="1" w:lastColumn="0" w:noHBand="0" w:noVBand="1"/>
+      </w:tblPr>
+      <w:tblGrid>
+        <w:gridCol w:w="9043"/>
+      </w:tblGrid>
+      <w:tr>
+        <w:tc>
+          <w:tcPr>
+            <w:tcW w:w="9043" w:type="dxa"/>
+            <w:shd w:val="clear" w:color="auto" w:fill="FFFF00"/>
+          </w:tcPr>
+          <w:p>
+            <w:pPr>
+              <w:spacing w:before="240" w:after="240" w:line="276" w:lineRule="auto"/>
+              <w:rPr>
+                <w:noProof/>
+              </w:rPr>
+            </w:pPr>
+            <w:r>
+              <w:rPr>
+                <w:i/>
+                <w:noProof/>
+              </w:rPr>
+              <w:t>Képernyőkép</w:t>
+            </w:r>
+          </w:p>
+        </w:tc>
+      </w:tr>
+    </w:tbl>
     <w:p>
       <w:pPr>
-        <w:numPr>
-          <w:ilvl w:val="0"/>
-          <w:numId w:val="42"/>
-        </w:numPr>
-        <w:spacing w:before="100" w:beforeAutospacing="1" w:after="100" w:afterAutospacing="1" w:line="240" w:lineRule="auto"/>
+        <w:pStyle w:val="ListParagraph"/>
+        <w:tabs>
+          <w:tab w:val="left" w:pos="916"/>
+          <w:tab w:val="left" w:pos="1832"/>
+          <w:tab w:val="left" w:pos="2748"/>
+          <w:tab w:val="left" w:pos="3664"/>
+          <w:tab w:val="left" w:pos="4580"/>
+          <w:tab w:val="left" w:pos="5496"/>
+          <w:tab w:val="left" w:pos="6412"/>
+          <w:tab w:val="left" w:pos="7328"/>
+          <w:tab w:val="left" w:pos="8244"/>
+          <w:tab w:val="left" w:pos="9160"/>
+          <w:tab w:val="left" w:pos="10076"/>
+          <w:tab w:val="left" w:pos="10992"/>
+          <w:tab w:val="left" w:pos="11908"/>
+          <w:tab w:val="left" w:pos="12824"/>
+          <w:tab w:val="left" w:pos="13740"/>
+          <w:tab w:val="left" w:pos="14656"/>
+        </w:tabs>
+        <w:spacing w:after="0" w:line="285" w:lineRule="atLeast"/>
+        <w:ind w:left="1440"/>
         <w:jc w:val="left"/>
         <w:rPr>
           <w:rFonts w:eastAsia="Times New Roman" w:cs="Segoe UI"/>
@@ -556,26 +543,41 @@
           <w:szCs w:val="21"/>
         </w:rPr>
       </w:pPr>
-      <w:r>
+    </w:p>
+    <w:p>
+      <w:pPr>
+        <w:pStyle w:val="ListParagraph"/>
+        <w:numPr>
+          <w:ilvl w:val="0"/>
+          <w:numId w:val="44"/>
+        </w:numPr>
+        <w:tabs>
+          <w:tab w:val="left" w:pos="916"/>
+          <w:tab w:val="left" w:pos="1832"/>
+          <w:tab w:val="left" w:pos="2748"/>
+          <w:tab w:val="left" w:pos="3664"/>
+          <w:tab w:val="left" w:pos="4580"/>
+          <w:tab w:val="left" w:pos="5496"/>
+          <w:tab w:val="left" w:pos="6412"/>
+          <w:tab w:val="left" w:pos="7328"/>
+          <w:tab w:val="left" w:pos="8244"/>
+          <w:tab w:val="left" w:pos="9160"/>
+          <w:tab w:val="left" w:pos="10076"/>
+          <w:tab w:val="left" w:pos="10992"/>
+          <w:tab w:val="left" w:pos="11908"/>
+          <w:tab w:val="left" w:pos="12824"/>
+          <w:tab w:val="left" w:pos="13740"/>
+          <w:tab w:val="left" w:pos="14656"/>
+        </w:tabs>
+        <w:spacing w:after="0" w:line="285" w:lineRule="atLeast"/>
+        <w:jc w:val="left"/>
         <w:rPr>
           <w:rFonts w:eastAsia="Times New Roman" w:cs="Segoe UI"/>
           <w:color w:val="1E1E1E"/>
           <w:sz w:val="21"/>
           <w:szCs w:val="21"/>
         </w:rPr>
-        <w:t>a </w:t>
-      </w:r>
-      <w:r>
-        <w:rPr>
-          <w:rFonts w:eastAsia="Times New Roman" w:cs="Segoe UI"/>
-          <w:b/>
-          <w:bCs/>
-          <w:color w:val="1E1E1E"/>
-          <w:sz w:val="21"/>
-          <w:szCs w:val="21"/>
-        </w:rPr>
-        <w:t>Főoldal</w:t>
-      </w:r>
+      </w:pPr>
       <w:r>
         <w:rPr>
           <w:rFonts w:eastAsia="Times New Roman" w:cs="Segoe UI"/>
@@ -583,27 +585,304 @@
           <w:sz w:val="21"/>
           <w:szCs w:val="21"/>
         </w:rPr>
-        <w:t> menüpont az </w:t>
-      </w:r>
-      <w:r>
-        <w:rPr>
-          <w:rFonts w:eastAsia="Times New Roman" w:cs="Segoe UI"/>
-          <w:i/>
-          <w:iCs/>
-          <w:color w:val="1E1E1E"/>
-          <w:sz w:val="21"/>
-          <w:szCs w:val="21"/>
-        </w:rPr>
-        <w:t>aktuálisan kiválasztott</w:t>
-      </w:r>
-      <w:r>
+        <w:t>Mekkora szélességnél vált mobil nézetre a menüsáv?</w:t>
+      </w:r>
+    </w:p>
+    <w:p>
+      <w:pPr>
+        <w:pStyle w:val="ListParagraph"/>
+        <w:shd w:val="clear" w:color="auto" w:fill="FFFF00"/>
+        <w:tabs>
+          <w:tab w:val="right" w:leader="dot" w:pos="10466"/>
+          <w:tab w:val="left" w:pos="10992"/>
+          <w:tab w:val="left" w:pos="11908"/>
+          <w:tab w:val="left" w:pos="12824"/>
+          <w:tab w:val="left" w:pos="13740"/>
+          <w:tab w:val="left" w:pos="14656"/>
+        </w:tabs>
+        <w:spacing w:after="0" w:line="285" w:lineRule="atLeast"/>
+        <w:jc w:val="left"/>
         <w:rPr>
           <w:rFonts w:eastAsia="Times New Roman" w:cs="Segoe UI"/>
           <w:color w:val="1E1E1E"/>
           <w:sz w:val="21"/>
           <w:szCs w:val="21"/>
         </w:rPr>
-        <w:t> elem.</w:t>
+      </w:pPr>
+      <w:r>
+        <w:rPr>
+          <w:rFonts w:eastAsia="Times New Roman" w:cs="Segoe UI"/>
+          <w:color w:val="1E1E1E"/>
+          <w:sz w:val="21"/>
+          <w:szCs w:val="21"/>
+        </w:rPr>
+        <w:tab/>
+      </w:r>
+    </w:p>
+    <w:p>
+      <w:pPr>
+        <w:pStyle w:val="Heading1"/>
+      </w:pPr>
+      <w:proofErr w:type="spellStart"/>
+      <w:r>
+        <w:lastRenderedPageBreak/>
+        <w:t>iMSc</w:t>
+      </w:r>
+      <w:proofErr w:type="spellEnd"/>
+      <w:r>
+        <w:t xml:space="preserve"> feladat 2/b: Navigációs sávban szabályok felüldefiniálása (</w:t>
+      </w:r>
+      <w:r>
+        <w:t>1</w:t>
+      </w:r>
+      <w:r>
+        <w:t xml:space="preserve"> </w:t>
+      </w:r>
+      <w:proofErr w:type="spellStart"/>
+      <w:r>
+        <w:t>iMSc</w:t>
+      </w:r>
+      <w:proofErr w:type="spellEnd"/>
+      <w:r>
+        <w:t xml:space="preserve"> </w:t>
+      </w:r>
+      <w:r>
+        <w:t>pont)</w:t>
+      </w:r>
+    </w:p>
+    <w:p>
+      <w:r>
+        <w:t xml:space="preserve">A navigációs menüben a linkek fehér színűek, hiszen a </w:t>
+      </w:r>
+      <w:proofErr w:type="spellStart"/>
+      <w:r>
+        <w:t>bootstrap</w:t>
+      </w:r>
+      <w:proofErr w:type="spellEnd"/>
+      <w:r>
+        <w:t xml:space="preserve"> erre állítja be.</w:t>
+      </w:r>
+    </w:p>
+    <w:p>
+      <w:pPr>
+        <w:pStyle w:val="ListParagraph"/>
+        <w:numPr>
+          <w:ilvl w:val="0"/>
+          <w:numId w:val="44"/>
+        </w:numPr>
+      </w:pPr>
+      <w:r>
+        <w:t xml:space="preserve">Illesszen be egy képernyőképet a böngésző </w:t>
+      </w:r>
+      <w:proofErr w:type="spellStart"/>
+      <w:r>
+        <w:t>devTool</w:t>
+      </w:r>
+      <w:proofErr w:type="spellEnd"/>
+      <w:r>
+        <w:t xml:space="preserve"> (F12) albakáról, amin látható, hogy milyen CSS osztály határozza meg most az egyes menüpontok (pl.: Home) betűszínét? Tipp: Használja a </w:t>
+      </w:r>
+      <w:proofErr w:type="spellStart"/>
+      <w:r>
+        <w:t>computed</w:t>
+      </w:r>
+      <w:proofErr w:type="spellEnd"/>
+      <w:r>
+        <w:t xml:space="preserve"> </w:t>
+      </w:r>
+      <w:proofErr w:type="spellStart"/>
+      <w:r>
+        <w:t>tabfület</w:t>
+      </w:r>
+      <w:proofErr w:type="spellEnd"/>
+      <w:r>
+        <w:t>.</w:t>
+      </w:r>
+    </w:p>
+    <w:tbl>
+      <w:tblPr>
+        <w:tblStyle w:val="TableGrid"/>
+        <w:tblW w:w="0" w:type="auto"/>
+        <w:tblInd w:w="704" w:type="dxa"/>
+        <w:shd w:val="clear" w:color="auto" w:fill="FFFF00"/>
+        <w:tblLook w:val="04A0" w:firstRow="1" w:lastRow="0" w:firstColumn="1" w:lastColumn="0" w:noHBand="0" w:noVBand="1"/>
+      </w:tblPr>
+      <w:tblGrid>
+        <w:gridCol w:w="9752"/>
+      </w:tblGrid>
+      <w:tr>
+        <w:tc>
+          <w:tcPr>
+            <w:tcW w:w="9752" w:type="dxa"/>
+            <w:shd w:val="clear" w:color="auto" w:fill="FFFF00"/>
+          </w:tcPr>
+          <w:p>
+            <w:pPr>
+              <w:spacing w:before="240" w:after="240" w:line="276" w:lineRule="auto"/>
+              <w:rPr>
+                <w:i/>
+                <w:noProof/>
+              </w:rPr>
+            </w:pPr>
+            <w:r>
+              <w:rPr>
+                <w:i/>
+                <w:noProof/>
+              </w:rPr>
+              <w:t>Képernyőkép</w:t>
+            </w:r>
+          </w:p>
+        </w:tc>
+      </w:tr>
+    </w:tbl>
+    <w:p>
+      <w:pPr>
+        <w:pStyle w:val="ListParagraph"/>
+        <w:numPr>
+          <w:ilvl w:val="0"/>
+          <w:numId w:val="44"/>
+        </w:numPr>
+      </w:pPr>
+      <w:r>
+        <w:t xml:space="preserve">Definiálja felül a </w:t>
+      </w:r>
+      <w:proofErr w:type="spellStart"/>
+      <w:r>
+        <w:t>bootstrapben</w:t>
+      </w:r>
+      <w:proofErr w:type="spellEnd"/>
+      <w:r>
+        <w:t xml:space="preserve"> megadott menüpont színeket a site.css-ben úgy, hogy azok zöldek legyenek és ha egy menüpont fölé visszük az egeret, akkor váltson sötétzöldre. </w:t>
+      </w:r>
+      <w:proofErr w:type="gramStart"/>
+      <w:r>
+        <w:t>Az !</w:t>
+      </w:r>
+      <w:proofErr w:type="spellStart"/>
+      <w:r>
+        <w:t>important</w:t>
+      </w:r>
+      <w:proofErr w:type="spellEnd"/>
+      <w:proofErr w:type="gramEnd"/>
+      <w:r>
+        <w:t xml:space="preserve"> kulcsszót nem használhatja! A kész megoldásról csatoljon egy képernyőképet.</w:t>
+      </w:r>
+    </w:p>
+    <w:tbl>
+      <w:tblPr>
+        <w:tblStyle w:val="TableGrid"/>
+        <w:tblW w:w="0" w:type="auto"/>
+        <w:tblInd w:w="704" w:type="dxa"/>
+        <w:shd w:val="clear" w:color="auto" w:fill="FFFF00"/>
+        <w:tblLook w:val="04A0" w:firstRow="1" w:lastRow="0" w:firstColumn="1" w:lastColumn="0" w:noHBand="0" w:noVBand="1"/>
+      </w:tblPr>
+      <w:tblGrid>
+        <w:gridCol w:w="9752"/>
+      </w:tblGrid>
+      <w:tr>
+        <w:tc>
+          <w:tcPr>
+            <w:tcW w:w="9752" w:type="dxa"/>
+            <w:shd w:val="clear" w:color="auto" w:fill="FFFF00"/>
+          </w:tcPr>
+          <w:p>
+            <w:pPr>
+              <w:spacing w:before="240" w:after="240" w:line="276" w:lineRule="auto"/>
+              <w:rPr>
+                <w:noProof/>
+              </w:rPr>
+            </w:pPr>
+            <w:r>
+              <w:rPr>
+                <w:i/>
+                <w:noProof/>
+              </w:rPr>
+              <w:t>Képernyőkép</w:t>
+            </w:r>
+          </w:p>
+        </w:tc>
+      </w:tr>
+    </w:tbl>
+    <w:p>
+      <w:pPr>
+        <w:pStyle w:val="ListParagraph"/>
+        <w:numPr>
+          <w:ilvl w:val="0"/>
+          <w:numId w:val="44"/>
+        </w:numPr>
+      </w:pPr>
+      <w:r>
+        <w:t>Adja meg a megoldáshoz szükséges CSS szabályokat</w:t>
+      </w:r>
+    </w:p>
+    <w:p>
+      <w:pPr>
+        <w:pStyle w:val="ListParagraph"/>
+        <w:shd w:val="clear" w:color="auto" w:fill="FFFF00"/>
+        <w:tabs>
+          <w:tab w:val="right" w:leader="dot" w:pos="10466"/>
+        </w:tabs>
+      </w:pPr>
+      <w:r>
+        <w:tab/>
+      </w:r>
+    </w:p>
+    <w:p>
+      <w:pPr>
+        <w:pStyle w:val="Heading1"/>
+      </w:pPr>
+      <w:r>
+        <w:t>Feladat 3</w:t>
+      </w:r>
+      <w:r>
+        <w:t>:</w:t>
+      </w:r>
+      <w:r>
+        <w:t xml:space="preserve"> </w:t>
+      </w:r>
+      <w:r>
+        <w:t xml:space="preserve">Egy kártya formázása </w:t>
+      </w:r>
+      <w:r>
+        <w:t>(</w:t>
+      </w:r>
+      <w:r>
+        <w:t>1</w:t>
+      </w:r>
+      <w:r>
+        <w:t xml:space="preserve"> pont)</w:t>
+      </w:r>
+    </w:p>
+    <w:p>
+      <w:r>
+        <w:rPr>
+          <w:shd w:val="clear" w:color="auto" w:fill="FFFFFF"/>
+        </w:rPr>
+        <w:t>Illesszen be egy képernyőképet a teljes oldalról, ami látható az elkészített</w:t>
+      </w:r>
+      <w:r>
+        <w:rPr>
+          <w:shd w:val="clear" w:color="auto" w:fill="FFFFFF"/>
+        </w:rPr>
+        <w:t xml:space="preserve"> kártya (</w:t>
+      </w:r>
+      <w:r>
+        <w:rPr>
+          <w:shd w:val="clear" w:color="auto" w:fill="FFFFFF"/>
+        </w:rPr>
+        <w:t>blogpost</w:t>
+      </w:r>
+      <w:r>
+        <w:rPr>
+          <w:shd w:val="clear" w:color="auto" w:fill="FFFFFF"/>
+        </w:rPr>
+        <w:t>)</w:t>
+      </w:r>
+      <w:r>
+        <w:rPr>
+          <w:shd w:val="clear" w:color="auto" w:fill="FFFFFF"/>
+        </w:rPr>
+        <w:t xml:space="preserve"> megformázva.</w:t>
       </w:r>
     </w:p>
     <w:tbl>
@@ -626,54 +905,82 @@
             <w:pPr>
               <w:spacing w:before="240" w:after="240" w:line="276" w:lineRule="auto"/>
               <w:rPr>
+                <w:i/>
                 <w:noProof/>
               </w:rPr>
             </w:pPr>
+            <w:bookmarkStart w:id="0" w:name="_Hlk529880103"/>
+            <w:r>
+              <w:rPr>
+                <w:i/>
+                <w:noProof/>
+              </w:rPr>
+              <w:t>Képernyőkép</w:t>
+            </w:r>
           </w:p>
         </w:tc>
       </w:tr>
     </w:tbl>
+    <w:bookmarkEnd w:id="0"/>
     <w:p>
       <w:pPr>
         <w:pStyle w:val="Heading1"/>
       </w:pPr>
       <w:r>
-        <w:lastRenderedPageBreak/>
-        <w:t>Feladat 3 (</w:t>
-      </w:r>
-      <w:r>
-        <w:t>1</w:t>
-      </w:r>
-      <w:r>
-        <w:t xml:space="preserve"> pont)</w:t>
+        <w:t>Feladat 4</w:t>
+      </w:r>
+      <w:r>
+        <w:t>: Reszponzív blog bejegyzés lista</w:t>
+      </w:r>
+      <w:r>
+        <w:t xml:space="preserve"> (1 pont)</w:t>
       </w:r>
     </w:p>
     <w:p>
       <w:r>
+        <w:t>Illesszen be egy-egy képernyőképet mindhárom felbontáson, a teljes oldalról.</w:t>
+      </w:r>
+    </w:p>
+    <w:p>
+      <w:pPr>
+        <w:pStyle w:val="code-line"/>
+        <w:numPr>
+          <w:ilvl w:val="0"/>
+          <w:numId w:val="44"/>
+        </w:numPr>
+        <w:shd w:val="clear" w:color="auto" w:fill="FFFFFF"/>
         <w:rPr>
-          <w:rFonts w:cs="Segoe UI"/>
+          <w:rFonts w:ascii="Segoe UI" w:hAnsi="Segoe UI" w:cs="Segoe UI"/>
           <w:color w:val="1E1E1E"/>
           <w:sz w:val="21"/>
           <w:szCs w:val="21"/>
-          <w:shd w:val="clear" w:color="auto" w:fill="FFFFFF"/>
         </w:rPr>
-        <w:t>Illesszen be egy képernyőképet az alkalmazás alap elrendezéséről, ehhez másolja le az egyes hírbejegyzéseket, hogy az elrendezés látható legyen!</w:t>
+      </w:pPr>
+      <w:r>
+        <w:rPr>
+          <w:rFonts w:ascii="Segoe UI" w:hAnsi="Segoe UI" w:cs="Segoe UI"/>
+          <w:color w:val="1E1E1E"/>
+          <w:sz w:val="21"/>
+          <w:szCs w:val="21"/>
+        </w:rPr>
+        <w:t>Magas felbontás</w:t>
       </w:r>
     </w:p>
     <w:tbl>
       <w:tblPr>
         <w:tblStyle w:val="TableGrid"/>
         <w:tblW w:w="0" w:type="auto"/>
+        <w:tblInd w:w="704" w:type="dxa"/>
         <w:shd w:val="clear" w:color="auto" w:fill="FFFF00"/>
         <w:tblLook w:val="04A0" w:firstRow="1" w:lastRow="0" w:firstColumn="1" w:lastColumn="0" w:noHBand="0" w:noVBand="1"/>
       </w:tblPr>
       <w:tblGrid>
-        <w:gridCol w:w="10456"/>
+        <w:gridCol w:w="9752"/>
       </w:tblGrid>
       <w:tr>
         <w:tc>
           <w:tcPr>
-            <w:tcW w:w="10456" w:type="dxa"/>
+            <w:tcW w:w="9752" w:type="dxa"/>
             <w:shd w:val="clear" w:color="auto" w:fill="FFFF00"/>
           </w:tcPr>
           <w:p>
@@ -683,21 +990,24 @@
                 <w:noProof/>
               </w:rPr>
             </w:pPr>
+            <w:r>
+              <w:rPr>
+                <w:i/>
+                <w:noProof/>
+              </w:rPr>
+              <w:t>Képernyőkép</w:t>
+            </w:r>
           </w:p>
         </w:tc>
       </w:tr>
     </w:tbl>
     <w:p>
       <w:pPr>
-        <w:pStyle w:val="Heading1"/>
-      </w:pPr>
-      <w:r>
-        <w:t>Feladat 4 (1 pont)</w:t>
-      </w:r>
-    </w:p>
-    <w:p>
-      <w:pPr>
         <w:pStyle w:val="code-line"/>
+        <w:numPr>
+          <w:ilvl w:val="0"/>
+          <w:numId w:val="44"/>
+        </w:numPr>
         <w:shd w:val="clear" w:color="auto" w:fill="FFFFFF"/>
         <w:rPr>
           <w:rFonts w:ascii="Segoe UI" w:hAnsi="Segoe UI" w:cs="Segoe UI"/>
@@ -713,23 +1023,24 @@
           <w:sz w:val="21"/>
           <w:szCs w:val="21"/>
         </w:rPr>
-        <w:t>Illesszen be egy képernyőképet a javított elrendezésről a különböző képernyőméreteken, ahol nincs kihagyott blokk a magasabb első elemek alatt! Ideiglenesen eltávolíthatja a navbar-t a DOM-ból kisméretű kijelzőn.</w:t>
+        <w:t>Közepes felbontás</w:t>
       </w:r>
     </w:p>
     <w:tbl>
       <w:tblPr>
         <w:tblStyle w:val="TableGrid"/>
         <w:tblW w:w="0" w:type="auto"/>
+        <w:tblInd w:w="704" w:type="dxa"/>
         <w:shd w:val="clear" w:color="auto" w:fill="FFFF00"/>
         <w:tblLook w:val="04A0" w:firstRow="1" w:lastRow="0" w:firstColumn="1" w:lastColumn="0" w:noHBand="0" w:noVBand="1"/>
       </w:tblPr>
       <w:tblGrid>
-        <w:gridCol w:w="10456"/>
+        <w:gridCol w:w="9752"/>
       </w:tblGrid>
       <w:tr>
         <w:tc>
           <w:tcPr>
-            <w:tcW w:w="10456" w:type="dxa"/>
+            <w:tcW w:w="9752" w:type="dxa"/>
             <w:shd w:val="clear" w:color="auto" w:fill="FFFF00"/>
           </w:tcPr>
           <w:p>
@@ -739,657 +1050,24 @@
                 <w:noProof/>
               </w:rPr>
             </w:pPr>
+            <w:r>
+              <w:rPr>
+                <w:i/>
+                <w:noProof/>
+              </w:rPr>
+              <w:t>Képernyőkép</w:t>
+            </w:r>
           </w:p>
         </w:tc>
       </w:tr>
     </w:tbl>
     <w:p>
       <w:pPr>
-        <w:pStyle w:val="Heading1"/>
-      </w:pPr>
-      <w:r>
-        <w:t xml:space="preserve">Feladat </w:t>
-      </w:r>
-      <w:r>
-        <w:t>5</w:t>
-      </w:r>
-      <w:r>
-        <w:t xml:space="preserve"> (1 pont)</w:t>
-      </w:r>
-    </w:p>
-    <w:p>
-      <w:pPr>
         <w:pStyle w:val="code-line"/>
-        <w:rPr>
-          <w:rFonts w:ascii="Segoe UI" w:hAnsi="Segoe UI" w:cs="Segoe UI"/>
-          <w:sz w:val="21"/>
-          <w:szCs w:val="21"/>
-        </w:rPr>
-      </w:pPr>
-      <w:r>
-        <w:rPr>
-          <w:rFonts w:ascii="Segoe UI" w:hAnsi="Segoe UI" w:cs="Segoe UI"/>
-          <w:sz w:val="21"/>
-          <w:szCs w:val="21"/>
-        </w:rPr>
-        <w:t>A tanultak gyakorlásaképpen és a keretrendszer használatának elsajátításáképpen készítsen egy Bootstrap alapú oldalt!</w:t>
-      </w:r>
-    </w:p>
-    <w:p>
-      <w:pPr>
-        <w:pStyle w:val="code-line"/>
-        <w:rPr>
-          <w:rFonts w:ascii="Segoe UI" w:hAnsi="Segoe UI" w:cs="Segoe UI"/>
-          <w:color w:val="1E1E1E"/>
-          <w:sz w:val="21"/>
-          <w:szCs w:val="21"/>
-        </w:rPr>
-      </w:pPr>
-      <w:r>
-        <w:rPr>
-          <w:rFonts w:ascii="Segoe UI" w:hAnsi="Segoe UI" w:cs="Segoe UI"/>
-          <w:color w:val="1E1E1E"/>
-          <w:sz w:val="21"/>
-          <w:szCs w:val="21"/>
-        </w:rPr>
-        <w:t>A feladat megoldásához használhatja a</w:t>
-      </w:r>
-      <w:r>
-        <w:rPr>
-          <w:rStyle w:val="apple-converted-space"/>
-          <w:rFonts w:ascii="Segoe UI" w:eastAsiaTheme="majorEastAsia" w:hAnsi="Segoe UI" w:cs="Segoe UI"/>
-          <w:color w:val="1E1E1E"/>
-          <w:sz w:val="21"/>
-          <w:szCs w:val="21"/>
-        </w:rPr>
-        <w:t> </w:t>
-      </w:r>
-      <w:hyperlink r:id="rId9" w:history="1">
-        <w:r>
-          <w:rPr>
-            <w:rStyle w:val="Hyperlink"/>
-            <w:rFonts w:ascii="Segoe UI" w:hAnsi="Segoe UI" w:cs="Segoe UI"/>
-            <w:color w:val="4080D0"/>
-            <w:sz w:val="21"/>
-            <w:szCs w:val="21"/>
-          </w:rPr>
-          <w:t>CSS</w:t>
-        </w:r>
-      </w:hyperlink>
-      <w:r>
-        <w:rPr>
-          <w:rStyle w:val="apple-converted-space"/>
-          <w:rFonts w:ascii="Segoe UI" w:eastAsiaTheme="majorEastAsia" w:hAnsi="Segoe UI" w:cs="Segoe UI"/>
-          <w:color w:val="1E1E1E"/>
-          <w:sz w:val="21"/>
-          <w:szCs w:val="21"/>
-        </w:rPr>
-        <w:t> </w:t>
-      </w:r>
-      <w:r>
-        <w:rPr>
-          <w:rFonts w:ascii="Segoe UI" w:hAnsi="Segoe UI" w:cs="Segoe UI"/>
-          <w:color w:val="1E1E1E"/>
-          <w:sz w:val="21"/>
-          <w:szCs w:val="21"/>
-        </w:rPr>
-        <w:t>és</w:t>
-      </w:r>
-      <w:r>
-        <w:rPr>
-          <w:rStyle w:val="apple-converted-space"/>
-          <w:rFonts w:ascii="Segoe UI" w:eastAsiaTheme="majorEastAsia" w:hAnsi="Segoe UI" w:cs="Segoe UI"/>
-          <w:color w:val="1E1E1E"/>
-          <w:sz w:val="21"/>
-          <w:szCs w:val="21"/>
-        </w:rPr>
-        <w:t> </w:t>
-      </w:r>
-      <w:hyperlink r:id="rId10" w:history="1">
-        <w:r>
-          <w:rPr>
-            <w:rStyle w:val="Hyperlink"/>
-            <w:rFonts w:ascii="Segoe UI" w:hAnsi="Segoe UI" w:cs="Segoe UI"/>
-            <w:color w:val="4080D0"/>
-            <w:sz w:val="21"/>
-            <w:szCs w:val="21"/>
-          </w:rPr>
-          <w:t>komponensek</w:t>
-        </w:r>
-      </w:hyperlink>
-      <w:r>
-        <w:rPr>
-          <w:rStyle w:val="apple-converted-space"/>
-          <w:rFonts w:ascii="Segoe UI" w:eastAsiaTheme="majorEastAsia" w:hAnsi="Segoe UI" w:cs="Segoe UI"/>
-          <w:color w:val="1E1E1E"/>
-          <w:sz w:val="21"/>
-          <w:szCs w:val="21"/>
-        </w:rPr>
-        <w:t> </w:t>
-      </w:r>
-      <w:r>
-        <w:rPr>
-          <w:rFonts w:ascii="Segoe UI" w:hAnsi="Segoe UI" w:cs="Segoe UI"/>
-          <w:color w:val="1E1E1E"/>
-          <w:sz w:val="21"/>
-          <w:szCs w:val="21"/>
-        </w:rPr>
-        <w:t>Bootstrap dokumentációs oldalakat!</w:t>
-      </w:r>
-    </w:p>
-    <w:p>
-      <w:pPr>
         <w:numPr>
           <w:ilvl w:val="0"/>
-          <w:numId w:val="43"/>
+          <w:numId w:val="44"/>
         </w:numPr>
-        <w:spacing w:before="100" w:beforeAutospacing="1" w:after="100" w:afterAutospacing="1" w:line="240" w:lineRule="auto"/>
-        <w:jc w:val="left"/>
-        <w:rPr>
-          <w:rFonts w:cs="Segoe UI"/>
-          <w:color w:val="1E1E1E"/>
-          <w:sz w:val="21"/>
-          <w:szCs w:val="21"/>
-        </w:rPr>
-      </w:pPr>
-      <w:r>
-        <w:rPr>
-          <w:rFonts w:cs="Segoe UI"/>
-          <w:color w:val="1E1E1E"/>
-          <w:sz w:val="21"/>
-          <w:szCs w:val="21"/>
-        </w:rPr>
-        <w:t>A Profil linkre kattintva egy új oldal töltődjön be, ahol egy regisztrációs űrlap mellett a jelenlegi menüsor található.</w:t>
-      </w:r>
-    </w:p>
-    <w:p>
-      <w:pPr>
-        <w:numPr>
-          <w:ilvl w:val="1"/>
-          <w:numId w:val="43"/>
-        </w:numPr>
-        <w:spacing w:before="100" w:beforeAutospacing="1" w:after="100" w:afterAutospacing="1" w:line="240" w:lineRule="auto"/>
-        <w:jc w:val="left"/>
-        <w:rPr>
-          <w:rFonts w:cs="Segoe UI"/>
-          <w:color w:val="1E1E1E"/>
-          <w:sz w:val="21"/>
-          <w:szCs w:val="21"/>
-        </w:rPr>
-      </w:pPr>
-      <w:r>
-        <w:rPr>
-          <w:rFonts w:cs="Segoe UI"/>
-          <w:color w:val="1E1E1E"/>
-          <w:sz w:val="21"/>
-          <w:szCs w:val="21"/>
-        </w:rPr>
-        <w:t>A regisztrációs űrlap egy</w:t>
-      </w:r>
-      <w:r>
-        <w:rPr>
-          <w:rStyle w:val="apple-converted-space"/>
-          <w:rFonts w:cs="Segoe UI"/>
-          <w:color w:val="1E1E1E"/>
-          <w:sz w:val="21"/>
-          <w:szCs w:val="21"/>
-        </w:rPr>
-        <w:t> </w:t>
-      </w:r>
-      <w:hyperlink r:id="rId11" w:anchor="panels" w:history="1">
-        <w:r>
-          <w:rPr>
-            <w:rStyle w:val="Hyperlink"/>
-            <w:rFonts w:cs="Segoe UI"/>
-            <w:color w:val="4080D0"/>
-            <w:sz w:val="21"/>
-            <w:szCs w:val="21"/>
-          </w:rPr>
-          <w:t>panel</w:t>
-        </w:r>
-      </w:hyperlink>
-      <w:r>
-        <w:rPr>
-          <w:rStyle w:val="apple-converted-space"/>
-          <w:rFonts w:cs="Segoe UI"/>
-          <w:color w:val="1E1E1E"/>
-          <w:sz w:val="21"/>
-          <w:szCs w:val="21"/>
-        </w:rPr>
-        <w:t> </w:t>
-      </w:r>
-      <w:r>
-        <w:rPr>
-          <w:rFonts w:cs="Segoe UI"/>
-          <w:color w:val="1E1E1E"/>
-          <w:sz w:val="21"/>
-          <w:szCs w:val="21"/>
-        </w:rPr>
-        <w:t>a panel címe</w:t>
-      </w:r>
-      <w:r>
-        <w:rPr>
-          <w:rStyle w:val="apple-converted-space"/>
-          <w:rFonts w:cs="Segoe UI"/>
-          <w:color w:val="1E1E1E"/>
-          <w:sz w:val="21"/>
-          <w:szCs w:val="21"/>
-        </w:rPr>
-        <w:t> </w:t>
-      </w:r>
-      <w:r>
-        <w:rPr>
-          <w:rStyle w:val="Emphasis"/>
-          <w:rFonts w:cs="Segoe UI"/>
-          <w:color w:val="1E1E1E"/>
-          <w:sz w:val="21"/>
-          <w:szCs w:val="21"/>
-        </w:rPr>
-        <w:t>Regisztráció</w:t>
-      </w:r>
-      <w:r>
-        <w:rPr>
-          <w:rStyle w:val="apple-converted-space"/>
-          <w:rFonts w:cs="Segoe UI"/>
-          <w:color w:val="1E1E1E"/>
-          <w:sz w:val="21"/>
-          <w:szCs w:val="21"/>
-        </w:rPr>
-        <w:t> </w:t>
-      </w:r>
-      <w:r>
-        <w:rPr>
-          <w:rFonts w:cs="Segoe UI"/>
-          <w:color w:val="1E1E1E"/>
-          <w:sz w:val="21"/>
-          <w:szCs w:val="21"/>
-        </w:rPr>
-        <w:t>legyen!</w:t>
-      </w:r>
-    </w:p>
-    <w:p>
-      <w:pPr>
-        <w:numPr>
-          <w:ilvl w:val="1"/>
-          <w:numId w:val="43"/>
-        </w:numPr>
-        <w:spacing w:before="100" w:beforeAutospacing="1" w:after="100" w:afterAutospacing="1" w:line="240" w:lineRule="auto"/>
-        <w:jc w:val="left"/>
-        <w:rPr>
-          <w:rFonts w:cs="Segoe UI"/>
-          <w:color w:val="1E1E1E"/>
-          <w:sz w:val="21"/>
-          <w:szCs w:val="21"/>
-        </w:rPr>
-      </w:pPr>
-      <w:r>
-        <w:rPr>
-          <w:rFonts w:cs="Segoe UI"/>
-          <w:color w:val="1E1E1E"/>
-          <w:sz w:val="21"/>
-          <w:szCs w:val="21"/>
-        </w:rPr>
-        <w:t>Az űrlapon (használja az</w:t>
-      </w:r>
-      <w:r>
-        <w:rPr>
-          <w:rStyle w:val="apple-converted-space"/>
-          <w:rFonts w:cs="Segoe UI"/>
-          <w:color w:val="1E1E1E"/>
-          <w:sz w:val="21"/>
-          <w:szCs w:val="21"/>
-        </w:rPr>
-        <w:t> </w:t>
-      </w:r>
-      <w:hyperlink r:id="rId12" w:anchor="forms" w:history="1">
-        <w:r>
-          <w:rPr>
-            <w:rStyle w:val="Hyperlink"/>
-            <w:rFonts w:cs="Segoe UI"/>
-            <w:color w:val="4080D0"/>
-            <w:sz w:val="21"/>
-            <w:szCs w:val="21"/>
-          </w:rPr>
-          <w:t>űrlapok</w:t>
-        </w:r>
-      </w:hyperlink>
-      <w:r>
-        <w:rPr>
-          <w:rStyle w:val="apple-converted-space"/>
-          <w:rFonts w:cs="Segoe UI"/>
-          <w:color w:val="1E1E1E"/>
-          <w:sz w:val="21"/>
-          <w:szCs w:val="21"/>
-        </w:rPr>
-        <w:t> </w:t>
-      </w:r>
-      <w:r>
-        <w:rPr>
-          <w:rFonts w:cs="Segoe UI"/>
-          <w:color w:val="1E1E1E"/>
-          <w:sz w:val="21"/>
-          <w:szCs w:val="21"/>
-        </w:rPr>
-        <w:t>dokumentációt) egy</w:t>
-      </w:r>
-      <w:r>
-        <w:rPr>
-          <w:rStyle w:val="apple-converted-space"/>
-          <w:rFonts w:cs="Segoe UI"/>
-          <w:color w:val="1E1E1E"/>
-          <w:sz w:val="21"/>
-          <w:szCs w:val="21"/>
-        </w:rPr>
-        <w:t> </w:t>
-      </w:r>
-      <w:r>
-        <w:rPr>
-          <w:rStyle w:val="Strong"/>
-          <w:rFonts w:cs="Segoe UI"/>
-          <w:color w:val="1E1E1E"/>
-          <w:sz w:val="21"/>
-          <w:szCs w:val="21"/>
-        </w:rPr>
-        <w:t>e-mail cím</w:t>
-      </w:r>
-      <w:r>
-        <w:rPr>
-          <w:rFonts w:cs="Segoe UI"/>
-          <w:color w:val="1E1E1E"/>
-          <w:sz w:val="21"/>
-          <w:szCs w:val="21"/>
-        </w:rPr>
-        <w:t>et (kötelező),</w:t>
-      </w:r>
-      <w:r>
-        <w:rPr>
-          <w:rStyle w:val="apple-converted-space"/>
-          <w:rFonts w:cs="Segoe UI"/>
-          <w:color w:val="1E1E1E"/>
-          <w:sz w:val="21"/>
-          <w:szCs w:val="21"/>
-        </w:rPr>
-        <w:t> </w:t>
-      </w:r>
-      <w:r>
-        <w:rPr>
-          <w:rStyle w:val="Strong"/>
-          <w:rFonts w:cs="Segoe UI"/>
-          <w:color w:val="1E1E1E"/>
-          <w:sz w:val="21"/>
-          <w:szCs w:val="21"/>
-        </w:rPr>
-        <w:t>jelszó</w:t>
-      </w:r>
-      <w:r>
-        <w:rPr>
-          <w:rFonts w:cs="Segoe UI"/>
-          <w:color w:val="1E1E1E"/>
-          <w:sz w:val="21"/>
-          <w:szCs w:val="21"/>
-        </w:rPr>
-        <w:t>t (kötelező) és egy</w:t>
-      </w:r>
-      <w:r>
-        <w:rPr>
-          <w:rStyle w:val="apple-converted-space"/>
-          <w:rFonts w:cs="Segoe UI"/>
-          <w:color w:val="1E1E1E"/>
-          <w:sz w:val="21"/>
-          <w:szCs w:val="21"/>
-        </w:rPr>
-        <w:t> </w:t>
-      </w:r>
-      <w:r>
-        <w:rPr>
-          <w:rStyle w:val="Strong"/>
-          <w:rFonts w:cs="Segoe UI"/>
-          <w:color w:val="1E1E1E"/>
-          <w:sz w:val="21"/>
-          <w:szCs w:val="21"/>
-        </w:rPr>
-        <w:t>bemutatkozás</w:t>
-      </w:r>
-      <w:r>
-        <w:rPr>
-          <w:rFonts w:cs="Segoe UI"/>
-          <w:color w:val="1E1E1E"/>
-          <w:sz w:val="21"/>
-          <w:szCs w:val="21"/>
-        </w:rPr>
-        <w:t>t (max 5 sor) kérjen be! Ügyeljen a megfelelő beviteli mezőkre! Használja az input-group-addon megoldásokat és Glyphicon-okat! Közepes képernyőmérettől felfelé az e-mail cím és a jelszó</w:t>
-      </w:r>
-      <w:r>
-        <w:rPr>
-          <w:rStyle w:val="apple-converted-space"/>
-          <w:rFonts w:cs="Segoe UI"/>
-          <w:color w:val="1E1E1E"/>
-          <w:sz w:val="21"/>
-          <w:szCs w:val="21"/>
-        </w:rPr>
-        <w:t> </w:t>
-      </w:r>
-      <w:r>
-        <w:rPr>
-          <w:rStyle w:val="Strong"/>
-          <w:rFonts w:cs="Segoe UI"/>
-          <w:color w:val="1E1E1E"/>
-          <w:sz w:val="21"/>
-          <w:szCs w:val="21"/>
-        </w:rPr>
-        <w:t>egymás alatt</w:t>
-      </w:r>
-      <w:r>
-        <w:rPr>
-          <w:rFonts w:cs="Segoe UI"/>
-          <w:color w:val="1E1E1E"/>
-          <w:sz w:val="21"/>
-          <w:szCs w:val="21"/>
-        </w:rPr>
-        <w:t>, ezek</w:t>
-      </w:r>
-      <w:r>
-        <w:rPr>
-          <w:rStyle w:val="apple-converted-space"/>
-          <w:rFonts w:cs="Segoe UI"/>
-          <w:color w:val="1E1E1E"/>
-          <w:sz w:val="21"/>
-          <w:szCs w:val="21"/>
-        </w:rPr>
-        <w:t> </w:t>
-      </w:r>
-      <w:r>
-        <w:rPr>
-          <w:rStyle w:val="Strong"/>
-          <w:rFonts w:cs="Segoe UI"/>
-          <w:color w:val="1E1E1E"/>
-          <w:sz w:val="21"/>
-          <w:szCs w:val="21"/>
-        </w:rPr>
-        <w:t>mellett</w:t>
-      </w:r>
-      <w:r>
-        <w:rPr>
-          <w:rStyle w:val="apple-converted-space"/>
-          <w:rFonts w:cs="Segoe UI"/>
-          <w:color w:val="1E1E1E"/>
-          <w:sz w:val="21"/>
-          <w:szCs w:val="21"/>
-        </w:rPr>
-        <w:t> </w:t>
-      </w:r>
-      <w:r>
-        <w:rPr>
-          <w:rFonts w:cs="Segoe UI"/>
-          <w:color w:val="1E1E1E"/>
-          <w:sz w:val="21"/>
-          <w:szCs w:val="21"/>
-        </w:rPr>
-        <w:t>helyezkedik el a bemutatkozás.</w:t>
-      </w:r>
-    </w:p>
-    <w:p>
-      <w:pPr>
-        <w:numPr>
-          <w:ilvl w:val="1"/>
-          <w:numId w:val="43"/>
-        </w:numPr>
-        <w:spacing w:before="100" w:beforeAutospacing="1" w:after="100" w:afterAutospacing="1" w:line="240" w:lineRule="auto"/>
-        <w:jc w:val="left"/>
-        <w:rPr>
-          <w:rFonts w:cs="Segoe UI"/>
-          <w:color w:val="1E1E1E"/>
-          <w:sz w:val="21"/>
-          <w:szCs w:val="21"/>
-        </w:rPr>
-      </w:pPr>
-      <w:r>
-        <w:rPr>
-          <w:rFonts w:cs="Segoe UI"/>
-          <w:color w:val="1E1E1E"/>
-          <w:sz w:val="21"/>
-          <w:szCs w:val="21"/>
-        </w:rPr>
-        <w:t>Az űrlap alján legyen egy piros</w:t>
-      </w:r>
-      <w:r>
-        <w:rPr>
-          <w:rStyle w:val="apple-converted-space"/>
-          <w:rFonts w:cs="Segoe UI"/>
-          <w:color w:val="1E1E1E"/>
-          <w:sz w:val="21"/>
-          <w:szCs w:val="21"/>
-        </w:rPr>
-        <w:t> </w:t>
-      </w:r>
-      <w:r>
-        <w:rPr>
-          <w:rStyle w:val="Emphasis"/>
-          <w:rFonts w:cs="Segoe UI"/>
-          <w:color w:val="1E1E1E"/>
-          <w:sz w:val="21"/>
-          <w:szCs w:val="21"/>
-        </w:rPr>
-        <w:t>Mégsem</w:t>
-      </w:r>
-      <w:r>
-        <w:rPr>
-          <w:rStyle w:val="apple-converted-space"/>
-          <w:rFonts w:cs="Segoe UI"/>
-          <w:color w:val="1E1E1E"/>
-          <w:sz w:val="21"/>
-          <w:szCs w:val="21"/>
-        </w:rPr>
-        <w:t> </w:t>
-      </w:r>
-      <w:r>
-        <w:rPr>
-          <w:rFonts w:cs="Segoe UI"/>
-          <w:color w:val="1E1E1E"/>
-          <w:sz w:val="21"/>
-          <w:szCs w:val="21"/>
-        </w:rPr>
-        <w:t>gomb és egy zöld</w:t>
-      </w:r>
-      <w:r>
-        <w:rPr>
-          <w:rStyle w:val="apple-converted-space"/>
-          <w:rFonts w:cs="Segoe UI"/>
-          <w:color w:val="1E1E1E"/>
-          <w:sz w:val="21"/>
-          <w:szCs w:val="21"/>
-        </w:rPr>
-        <w:t> </w:t>
-      </w:r>
-      <w:r>
-        <w:rPr>
-          <w:rStyle w:val="Emphasis"/>
-          <w:rFonts w:cs="Segoe UI"/>
-          <w:color w:val="1E1E1E"/>
-          <w:sz w:val="21"/>
-          <w:szCs w:val="21"/>
-        </w:rPr>
-        <w:t>OK</w:t>
-      </w:r>
-      <w:r>
-        <w:rPr>
-          <w:rFonts w:cs="Segoe UI"/>
-          <w:color w:val="1E1E1E"/>
-          <w:sz w:val="21"/>
-          <w:szCs w:val="21"/>
-        </w:rPr>
-        <w:t>, mindkettő legyen jobbra igazítva az űrlapon!</w:t>
-      </w:r>
-    </w:p>
-    <w:p>
-      <w:pPr>
-        <w:numPr>
-          <w:ilvl w:val="1"/>
-          <w:numId w:val="43"/>
-        </w:numPr>
-        <w:spacing w:before="100" w:beforeAutospacing="1" w:after="100" w:afterAutospacing="1" w:line="240" w:lineRule="auto"/>
-        <w:jc w:val="left"/>
-        <w:rPr>
-          <w:rFonts w:cs="Segoe UI"/>
-          <w:color w:val="1E1E1E"/>
-          <w:sz w:val="21"/>
-          <w:szCs w:val="21"/>
-        </w:rPr>
-      </w:pPr>
-      <w:r>
-        <w:rPr>
-          <w:rFonts w:cs="Segoe UI"/>
-          <w:color w:val="1E1E1E"/>
-          <w:sz w:val="21"/>
-          <w:szCs w:val="21"/>
-        </w:rPr>
-        <w:t>A Mégsem gomb visszanavigál a főoldalra, az OK gomb helyes kitöltés esetén átnavigál egy visszajelző oldalra, ahol egy</w:t>
-      </w:r>
-      <w:r>
-        <w:rPr>
-          <w:rStyle w:val="apple-converted-space"/>
-          <w:rFonts w:cs="Segoe UI"/>
-          <w:color w:val="1E1E1E"/>
-          <w:sz w:val="21"/>
-          <w:szCs w:val="21"/>
-        </w:rPr>
-        <w:t> </w:t>
-      </w:r>
-      <w:hyperlink r:id="rId13" w:anchor="alerts" w:history="1">
-        <w:r>
-          <w:rPr>
-            <w:rStyle w:val="Hyperlink"/>
-            <w:rFonts w:cs="Segoe UI"/>
-            <w:color w:val="4080D0"/>
-            <w:sz w:val="21"/>
-            <w:szCs w:val="21"/>
-          </w:rPr>
-          <w:t>figyelmeztetés</w:t>
-        </w:r>
-      </w:hyperlink>
-      <w:r>
-        <w:rPr>
-          <w:rStyle w:val="apple-converted-space"/>
-          <w:rFonts w:cs="Segoe UI"/>
-          <w:color w:val="1E1E1E"/>
-          <w:sz w:val="21"/>
-          <w:szCs w:val="21"/>
-        </w:rPr>
-        <w:t> </w:t>
-      </w:r>
-      <w:r>
-        <w:rPr>
-          <w:rFonts w:cs="Segoe UI"/>
-          <w:color w:val="1E1E1E"/>
-          <w:sz w:val="21"/>
-          <w:szCs w:val="21"/>
-        </w:rPr>
-        <w:t>jelzi a sikeres regisztrációt. A figyelmezetetés alatt a szokásos hírek felsorolás jelenik meg. Ennek megoldásához csak HTML-t és CSS-t használjon!</w:t>
-      </w:r>
-    </w:p>
-    <w:p>
-      <w:pPr>
-        <w:pStyle w:val="code-line"/>
         <w:shd w:val="clear" w:color="auto" w:fill="FFFFFF"/>
         <w:rPr>
           <w:rFonts w:ascii="Segoe UI" w:hAnsi="Segoe UI" w:cs="Segoe UI"/>
@@ -1398,21 +1076,198 @@
           <w:szCs w:val="21"/>
         </w:rPr>
       </w:pPr>
+      <w:r>
+        <w:rPr>
+          <w:rFonts w:ascii="Segoe UI" w:hAnsi="Segoe UI" w:cs="Segoe UI"/>
+          <w:color w:val="1E1E1E"/>
+          <w:sz w:val="21"/>
+          <w:szCs w:val="21"/>
+        </w:rPr>
+        <w:t>Kicsi felbontás</w:t>
+      </w:r>
     </w:p>
     <w:tbl>
       <w:tblPr>
         <w:tblStyle w:val="TableGrid"/>
         <w:tblW w:w="0" w:type="auto"/>
+        <w:tblInd w:w="704" w:type="dxa"/>
         <w:shd w:val="clear" w:color="auto" w:fill="FFFF00"/>
         <w:tblLook w:val="04A0" w:firstRow="1" w:lastRow="0" w:firstColumn="1" w:lastColumn="0" w:noHBand="0" w:noVBand="1"/>
       </w:tblPr>
       <w:tblGrid>
-        <w:gridCol w:w="10456"/>
+        <w:gridCol w:w="9752"/>
       </w:tblGrid>
       <w:tr>
         <w:tc>
           <w:tcPr>
-            <w:tcW w:w="10456" w:type="dxa"/>
+            <w:tcW w:w="9752" w:type="dxa"/>
+            <w:shd w:val="clear" w:color="auto" w:fill="FFFF00"/>
+          </w:tcPr>
+          <w:p>
+            <w:pPr>
+              <w:spacing w:before="240" w:after="240" w:line="276" w:lineRule="auto"/>
+              <w:rPr>
+                <w:i/>
+                <w:noProof/>
+              </w:rPr>
+            </w:pPr>
+            <w:r>
+              <w:rPr>
+                <w:i/>
+                <w:noProof/>
+              </w:rPr>
+              <w:t>Képernyőkép</w:t>
+            </w:r>
+          </w:p>
+        </w:tc>
+      </w:tr>
+    </w:tbl>
+    <w:p>
+      <w:pPr>
+        <w:pStyle w:val="Heading1"/>
+      </w:pPr>
+      <w:r>
+        <w:lastRenderedPageBreak/>
+        <w:t>Feladat 5</w:t>
+      </w:r>
+      <w:r>
+        <w:t>: Lábléc</w:t>
+      </w:r>
+      <w:r>
+        <w:t xml:space="preserve"> (</w:t>
+      </w:r>
+      <w:r>
+        <w:t>0.5</w:t>
+      </w:r>
+      <w:r>
+        <w:t xml:space="preserve"> pont)</w:t>
+      </w:r>
+    </w:p>
+    <w:p>
+      <w:r>
+        <w:t>Illesszen be egy képernyőképet az elkészített láblécről.</w:t>
+      </w:r>
+    </w:p>
+    <w:tbl>
+      <w:tblPr>
+        <w:tblStyle w:val="TableGrid"/>
+        <w:tblW w:w="0" w:type="auto"/>
+        <w:tblInd w:w="-5" w:type="dxa"/>
+        <w:shd w:val="clear" w:color="auto" w:fill="FFFF00"/>
+        <w:tblLook w:val="04A0" w:firstRow="1" w:lastRow="0" w:firstColumn="1" w:lastColumn="0" w:noHBand="0" w:noVBand="1"/>
+      </w:tblPr>
+      <w:tblGrid>
+        <w:gridCol w:w="10461"/>
+      </w:tblGrid>
+      <w:tr>
+        <w:tc>
+          <w:tcPr>
+            <w:tcW w:w="10461" w:type="dxa"/>
+            <w:shd w:val="clear" w:color="auto" w:fill="FFFF00"/>
+          </w:tcPr>
+          <w:p>
+            <w:pPr>
+              <w:spacing w:before="240" w:after="240" w:line="276" w:lineRule="auto"/>
+              <w:rPr>
+                <w:i/>
+                <w:noProof/>
+              </w:rPr>
+            </w:pPr>
+            <w:r>
+              <w:rPr>
+                <w:i/>
+                <w:noProof/>
+              </w:rPr>
+              <w:t>Képernyőkép</w:t>
+            </w:r>
+          </w:p>
+        </w:tc>
+      </w:tr>
+    </w:tbl>
+    <w:p>
+      <w:pPr>
+        <w:pStyle w:val="Heading1"/>
+      </w:pPr>
+      <w:r>
+        <w:t xml:space="preserve">iMSC feladat 5/b: Lábléc igazítása az oldal aljára (0.5 </w:t>
+      </w:r>
+      <w:proofErr w:type="spellStart"/>
+      <w:r>
+        <w:t>iMSc</w:t>
+      </w:r>
+      <w:proofErr w:type="spellEnd"/>
+      <w:r>
+        <w:t xml:space="preserve"> </w:t>
+      </w:r>
+      <w:r>
+        <w:t>pont)</w:t>
+      </w:r>
+    </w:p>
+    <w:p>
+      <w:r>
+        <w:t>Illesszen be egy-egy képernyőképet a</w:t>
+      </w:r>
+      <w:r>
+        <w:t xml:space="preserve"> teljes </w:t>
+      </w:r>
+      <w:r>
+        <w:t xml:space="preserve">oldalról </w:t>
+      </w:r>
+      <w:r>
+        <w:t xml:space="preserve">amikor </w:t>
+      </w:r>
+      <w:r>
+        <w:t xml:space="preserve">azon kell </w:t>
+      </w:r>
+      <w:proofErr w:type="spellStart"/>
+      <w:r>
+        <w:t>scrollozni</w:t>
+      </w:r>
+      <w:proofErr w:type="spellEnd"/>
+      <w:r>
+        <w:t xml:space="preserve">, illetve akkor is, amikor csak kevés tartalom van rajta. (A kevés tartalomhoz </w:t>
+      </w:r>
+      <w:proofErr w:type="spellStart"/>
+      <w:r>
+        <w:t>kommentezze</w:t>
+      </w:r>
+      <w:proofErr w:type="spellEnd"/>
+      <w:r>
+        <w:t xml:space="preserve"> ki a kártyák egy részét.)</w:t>
+      </w:r>
+    </w:p>
+    <w:p>
+      <w:pPr>
+        <w:pStyle w:val="ListParagraph"/>
+        <w:numPr>
+          <w:ilvl w:val="0"/>
+          <w:numId w:val="45"/>
+        </w:numPr>
+      </w:pPr>
+      <w:proofErr w:type="spellStart"/>
+      <w:r>
+        <w:t>Scrollozással</w:t>
+      </w:r>
+      <w:proofErr w:type="spellEnd"/>
+      <w:r>
+        <w:t xml:space="preserve"> (oldal alja legyen látható)</w:t>
+      </w:r>
+    </w:p>
+    <w:tbl>
+      <w:tblPr>
+        <w:tblStyle w:val="TableGrid"/>
+        <w:tblW w:w="0" w:type="auto"/>
+        <w:tblInd w:w="704" w:type="dxa"/>
+        <w:shd w:val="clear" w:color="auto" w:fill="FFFF00"/>
+        <w:tblLook w:val="04A0" w:firstRow="1" w:lastRow="0" w:firstColumn="1" w:lastColumn="0" w:noHBand="0" w:noVBand="1"/>
+      </w:tblPr>
+      <w:tblGrid>
+        <w:gridCol w:w="9752"/>
+      </w:tblGrid>
+      <w:tr>
+        <w:tc>
+          <w:tcPr>
+            <w:tcW w:w="9752" w:type="dxa"/>
             <w:shd w:val="clear" w:color="auto" w:fill="FFFF00"/>
           </w:tcPr>
           <w:p>
@@ -1422,21 +1277,294 @@
                 <w:noProof/>
               </w:rPr>
             </w:pPr>
+            <w:r>
+              <w:rPr>
+                <w:i/>
+                <w:noProof/>
+              </w:rPr>
+              <w:t>Képernyőkép</w:t>
+            </w:r>
           </w:p>
         </w:tc>
       </w:tr>
     </w:tbl>
-    <w:p/>
     <w:p>
       <w:pPr>
+        <w:pStyle w:val="ListParagraph"/>
+        <w:numPr>
+          <w:ilvl w:val="0"/>
+          <w:numId w:val="45"/>
+        </w:numPr>
+      </w:pPr>
+      <w:r>
+        <w:t>Kevés tartalommal</w:t>
+      </w:r>
+    </w:p>
+    <w:tbl>
+      <w:tblPr>
+        <w:tblStyle w:val="TableGrid"/>
+        <w:tblW w:w="0" w:type="auto"/>
+        <w:tblInd w:w="704" w:type="dxa"/>
+        <w:shd w:val="clear" w:color="auto" w:fill="FFFF00"/>
+        <w:tblLook w:val="04A0" w:firstRow="1" w:lastRow="0" w:firstColumn="1" w:lastColumn="0" w:noHBand="0" w:noVBand="1"/>
+      </w:tblPr>
+      <w:tblGrid>
+        <w:gridCol w:w="9752"/>
+      </w:tblGrid>
+      <w:tr>
+        <w:tc>
+          <w:tcPr>
+            <w:tcW w:w="9752" w:type="dxa"/>
+            <w:shd w:val="clear" w:color="auto" w:fill="FFFF00"/>
+          </w:tcPr>
+          <w:p>
+            <w:pPr>
+              <w:spacing w:before="240" w:after="240" w:line="276" w:lineRule="auto"/>
+              <w:rPr>
+                <w:noProof/>
+              </w:rPr>
+            </w:pPr>
+            <w:r>
+              <w:rPr>
+                <w:i/>
+                <w:noProof/>
+              </w:rPr>
+              <w:t>Képernyőkép</w:t>
+            </w:r>
+          </w:p>
+        </w:tc>
+      </w:tr>
+    </w:tbl>
+    <w:p>
+      <w:pPr>
         <w:pStyle w:val="Heading1"/>
       </w:pPr>
+      <w:r>
+        <w:t>Feladat 6: Regisztrációs űrlap</w:t>
+      </w:r>
+      <w:r>
+        <w:t xml:space="preserve"> </w:t>
+      </w:r>
+      <w:r>
+        <w:t>(1</w:t>
+      </w:r>
+      <w:r>
+        <w:t>.5</w:t>
+      </w:r>
+      <w:r>
+        <w:t xml:space="preserve"> pont)</w:t>
+      </w:r>
+    </w:p>
+    <w:p>
+      <w:r>
+        <w:t>Illesszen be egy-egy képernyőképet az elkészített oldalról kicsi és magas felbontáson is.</w:t>
+      </w:r>
+    </w:p>
+    <w:p>
+      <w:pPr>
+        <w:pStyle w:val="ListParagraph"/>
+        <w:numPr>
+          <w:ilvl w:val="0"/>
+          <w:numId w:val="46"/>
+        </w:numPr>
+      </w:pPr>
+      <w:r>
+        <w:t>Magas felbontás</w:t>
+      </w:r>
+    </w:p>
+    <w:tbl>
+      <w:tblPr>
+        <w:tblStyle w:val="TableGrid"/>
+        <w:tblW w:w="0" w:type="auto"/>
+        <w:tblInd w:w="704" w:type="dxa"/>
+        <w:shd w:val="clear" w:color="auto" w:fill="FFFF00"/>
+        <w:tblLook w:val="04A0" w:firstRow="1" w:lastRow="0" w:firstColumn="1" w:lastColumn="0" w:noHBand="0" w:noVBand="1"/>
+      </w:tblPr>
+      <w:tblGrid>
+        <w:gridCol w:w="9752"/>
+      </w:tblGrid>
+      <w:tr>
+        <w:tc>
+          <w:tcPr>
+            <w:tcW w:w="9752" w:type="dxa"/>
+            <w:shd w:val="clear" w:color="auto" w:fill="FFFF00"/>
+          </w:tcPr>
+          <w:p>
+            <w:pPr>
+              <w:spacing w:before="240" w:after="240" w:line="276" w:lineRule="auto"/>
+              <w:rPr>
+                <w:i/>
+                <w:noProof/>
+              </w:rPr>
+            </w:pPr>
+            <w:r>
+              <w:rPr>
+                <w:i/>
+                <w:noProof/>
+              </w:rPr>
+              <w:t>Képernyőkép</w:t>
+            </w:r>
+          </w:p>
+        </w:tc>
+      </w:tr>
+    </w:tbl>
+    <w:p>
+      <w:pPr>
+        <w:pStyle w:val="ListParagraph"/>
+        <w:numPr>
+          <w:ilvl w:val="0"/>
+          <w:numId w:val="46"/>
+        </w:numPr>
+      </w:pPr>
+      <w:r>
+        <w:t>Kicsi felbontás</w:t>
+      </w:r>
+    </w:p>
+    <w:tbl>
+      <w:tblPr>
+        <w:tblStyle w:val="TableGrid"/>
+        <w:tblW w:w="0" w:type="auto"/>
+        <w:tblInd w:w="704" w:type="dxa"/>
+        <w:shd w:val="clear" w:color="auto" w:fill="FFFF00"/>
+        <w:tblLook w:val="04A0" w:firstRow="1" w:lastRow="0" w:firstColumn="1" w:lastColumn="0" w:noHBand="0" w:noVBand="1"/>
+      </w:tblPr>
+      <w:tblGrid>
+        <w:gridCol w:w="9752"/>
+      </w:tblGrid>
+      <w:tr>
+        <w:tc>
+          <w:tcPr>
+            <w:tcW w:w="9752" w:type="dxa"/>
+            <w:shd w:val="clear" w:color="auto" w:fill="FFFF00"/>
+          </w:tcPr>
+          <w:p>
+            <w:pPr>
+              <w:spacing w:before="240" w:after="240" w:line="276" w:lineRule="auto"/>
+              <w:rPr>
+                <w:i/>
+                <w:noProof/>
+              </w:rPr>
+            </w:pPr>
+            <w:r>
+              <w:rPr>
+                <w:i/>
+                <w:noProof/>
+              </w:rPr>
+              <w:t>Képernyőkép</w:t>
+            </w:r>
+          </w:p>
+        </w:tc>
+      </w:tr>
+    </w:tbl>
+    <w:p>
+      <w:pPr>
+        <w:pStyle w:val="Heading1"/>
+      </w:pPr>
+      <w:proofErr w:type="spellStart"/>
+      <w:r>
+        <w:t>iMSC</w:t>
+      </w:r>
+      <w:proofErr w:type="spellEnd"/>
+      <w:r>
+        <w:t xml:space="preserve"> feladat 6/b: </w:t>
+      </w:r>
+      <w:proofErr w:type="spellStart"/>
+      <w:r>
+        <w:t>Reg</w:t>
+      </w:r>
+      <w:proofErr w:type="spellEnd"/>
+      <w:r>
+        <w:t xml:space="preserve">. űrlap középre igazítása és </w:t>
+      </w:r>
+      <w:proofErr w:type="spellStart"/>
+      <w:r>
+        <w:t>placeholder</w:t>
+      </w:r>
+      <w:proofErr w:type="spellEnd"/>
+      <w:r>
+        <w:t xml:space="preserve"> design (0.5</w:t>
+      </w:r>
+      <w:r>
+        <w:t xml:space="preserve"> </w:t>
+      </w:r>
+      <w:proofErr w:type="spellStart"/>
+      <w:r>
+        <w:t>IMSc</w:t>
+      </w:r>
+      <w:proofErr w:type="spellEnd"/>
+      <w:r>
+        <w:t xml:space="preserve"> pont)</w:t>
+      </w:r>
+    </w:p>
+    <w:p>
+      <w:r>
+        <w:t>Illesszen be az elkészített teljes oldalról egy képernyőképet, ahol</w:t>
+      </w:r>
+      <w:r>
+        <w:t xml:space="preserve"> az űrlap függőlegesen középre van igazítva és</w:t>
+      </w:r>
+      <w:r>
+        <w:t xml:space="preserve"> a </w:t>
+      </w:r>
+      <w:proofErr w:type="spellStart"/>
+      <w:r>
+        <w:t>placeholderek</w:t>
+      </w:r>
+      <w:proofErr w:type="spellEnd"/>
+      <w:r>
+        <w:t xml:space="preserve"> is láthatók.</w:t>
+      </w:r>
+    </w:p>
+    <w:tbl>
+      <w:tblPr>
+        <w:tblStyle w:val="TableGrid"/>
+        <w:tblW w:w="0" w:type="auto"/>
+        <w:tblInd w:w="-5" w:type="dxa"/>
+        <w:shd w:val="clear" w:color="auto" w:fill="FFFF00"/>
+        <w:tblLook w:val="04A0" w:firstRow="1" w:lastRow="0" w:firstColumn="1" w:lastColumn="0" w:noHBand="0" w:noVBand="1"/>
+      </w:tblPr>
+      <w:tblGrid>
+        <w:gridCol w:w="10461"/>
+      </w:tblGrid>
+      <w:tr>
+        <w:tc>
+          <w:tcPr>
+            <w:tcW w:w="10461" w:type="dxa"/>
+            <w:shd w:val="clear" w:color="auto" w:fill="FFFF00"/>
+          </w:tcPr>
+          <w:p>
+            <w:pPr>
+              <w:spacing w:before="240" w:after="240" w:line="276" w:lineRule="auto"/>
+              <w:rPr>
+                <w:i/>
+                <w:noProof/>
+              </w:rPr>
+            </w:pPr>
+            <w:r>
+              <w:rPr>
+                <w:i/>
+                <w:noProof/>
+              </w:rPr>
+              <w:t>Képernyőkép</w:t>
+            </w:r>
+          </w:p>
+        </w:tc>
+      </w:tr>
+    </w:tbl>
+    <w:p>
+      <w:pPr>
+        <w:tabs>
+          <w:tab w:val="left" w:pos="4018"/>
+        </w:tabs>
+      </w:pPr>
+      <w:bookmarkStart w:id="1" w:name="_GoBack"/>
+      <w:bookmarkEnd w:id="1"/>
     </w:p>
     <w:sectPr>
-      <w:headerReference w:type="default" r:id="rId14"/>
-      <w:footerReference w:type="default" r:id="rId15"/>
-      <w:headerReference w:type="first" r:id="rId16"/>
-      <w:footerReference w:type="first" r:id="rId17"/>
+      <w:headerReference w:type="default" r:id="rId9"/>
+      <w:footerReference w:type="default" r:id="rId10"/>
+      <w:headerReference w:type="first" r:id="rId11"/>
+      <w:footerReference w:type="first" r:id="rId12"/>
       <w:pgSz w:w="11906" w:h="16838" w:code="9"/>
       <w:pgMar w:top="720" w:right="720" w:bottom="720" w:left="720" w:header="709" w:footer="709" w:gutter="0"/>
       <w:cols w:space="708"/>
@@ -1497,7 +1625,7 @@
       <w:rPr>
         <w:noProof/>
       </w:rPr>
-      <w:t>2017.</w:t>
+      <w:t>2018.</w:t>
     </w:r>
     <w:r>
       <w:fldChar w:fldCharType="end"/>
@@ -1506,19 +1634,28 @@
       <w:t xml:space="preserve"> </w:t>
     </w:r>
     <w:r>
+      <w:rPr>
+        <w:noProof/>
+      </w:rPr>
       <w:fldChar w:fldCharType="begin"/>
     </w:r>
     <w:r>
+      <w:rPr>
+        <w:noProof/>
+      </w:rPr>
       <w:instrText xml:space="preserve"> AUTHOR   \* MERGEFORMAT </w:instrText>
     </w:r>
     <w:r>
+      <w:rPr>
+        <w:noProof/>
+      </w:rPr>
       <w:fldChar w:fldCharType="separate"/>
     </w:r>
     <w:r>
       <w:rPr>
         <w:noProof/>
       </w:rPr>
-      <w:t>Szabó Gábor</w:t>
+      <w:t>Gincsai Gábor</w:t>
     </w:r>
     <w:r>
       <w:rPr>
@@ -1649,7 +1786,18 @@
           <w:pStyle w:val="Header"/>
         </w:pPr>
         <w:r>
-          <w:t>08. Labor – HTTP, HTML</w:t>
+          <w:t>10</w:t>
+        </w:r>
+        <w:r>
+          <w:t xml:space="preserve">. Labor – </w:t>
+        </w:r>
+        <w:proofErr w:type="spellStart"/>
+        <w:r>
+          <w:t>Bootstrap</w:t>
+        </w:r>
+        <w:proofErr w:type="spellEnd"/>
+        <w:r>
+          <w:t xml:space="preserve"> 4</w:t>
         </w:r>
         <w:r>
           <w:tab/>
@@ -2800,6 +2948,231 @@
     </w:lvl>
   </w:abstractNum>
   <w:abstractNum w:abstractNumId="18" w15:restartNumberingAfterBreak="0">
+    <w:nsid w:val="20E94627"/>
+    <w:multiLevelType w:val="hybridMultilevel"/>
+    <w:tmpl w:val="077A1DBA"/>
+    <w:lvl w:ilvl="0" w:tplc="040E0001">
+      <w:start w:val="1"/>
+      <w:numFmt w:val="bullet"/>
+      <w:lvlText w:val=""/>
+      <w:lvlJc w:val="left"/>
+      <w:pPr>
+        <w:ind w:left="720" w:hanging="360"/>
+      </w:pPr>
+      <w:rPr>
+        <w:rFonts w:ascii="Symbol" w:hAnsi="Symbol" w:hint="default"/>
+      </w:rPr>
+    </w:lvl>
+    <w:lvl w:ilvl="1" w:tplc="040E0003" w:tentative="1">
+      <w:start w:val="1"/>
+      <w:numFmt w:val="bullet"/>
+      <w:lvlText w:val="o"/>
+      <w:lvlJc w:val="left"/>
+      <w:pPr>
+        <w:ind w:left="1440" w:hanging="360"/>
+      </w:pPr>
+      <w:rPr>
+        <w:rFonts w:ascii="Courier New" w:hAnsi="Courier New" w:cs="Courier New" w:hint="default"/>
+      </w:rPr>
+    </w:lvl>
+    <w:lvl w:ilvl="2" w:tplc="040E0005" w:tentative="1">
+      <w:start w:val="1"/>
+      <w:numFmt w:val="bullet"/>
+      <w:lvlText w:val=""/>
+      <w:lvlJc w:val="left"/>
+      <w:pPr>
+        <w:ind w:left="2160" w:hanging="360"/>
+      </w:pPr>
+      <w:rPr>
+        <w:rFonts w:ascii="Wingdings" w:hAnsi="Wingdings" w:hint="default"/>
+      </w:rPr>
+    </w:lvl>
+    <w:lvl w:ilvl="3" w:tplc="040E0001" w:tentative="1">
+      <w:start w:val="1"/>
+      <w:numFmt w:val="bullet"/>
+      <w:lvlText w:val=""/>
+      <w:lvlJc w:val="left"/>
+      <w:pPr>
+        <w:ind w:left="2880" w:hanging="360"/>
+      </w:pPr>
+      <w:rPr>
+        <w:rFonts w:ascii="Symbol" w:hAnsi="Symbol" w:hint="default"/>
+      </w:rPr>
+    </w:lvl>
+    <w:lvl w:ilvl="4" w:tplc="040E0003" w:tentative="1">
+      <w:start w:val="1"/>
+      <w:numFmt w:val="bullet"/>
+      <w:lvlText w:val="o"/>
+      <w:lvlJc w:val="left"/>
+      <w:pPr>
+        <w:ind w:left="3600" w:hanging="360"/>
+      </w:pPr>
+      <w:rPr>
+        <w:rFonts w:ascii="Courier New" w:hAnsi="Courier New" w:cs="Courier New" w:hint="default"/>
+      </w:rPr>
+    </w:lvl>
+    <w:lvl w:ilvl="5" w:tplc="040E0005" w:tentative="1">
+      <w:start w:val="1"/>
+      <w:numFmt w:val="bullet"/>
+      <w:lvlText w:val=""/>
+      <w:lvlJc w:val="left"/>
+      <w:pPr>
+        <w:ind w:left="4320" w:hanging="360"/>
+      </w:pPr>
+      <w:rPr>
+        <w:rFonts w:ascii="Wingdings" w:hAnsi="Wingdings" w:hint="default"/>
+      </w:rPr>
+    </w:lvl>
+    <w:lvl w:ilvl="6" w:tplc="040E0001" w:tentative="1">
+      <w:start w:val="1"/>
+      <w:numFmt w:val="bullet"/>
+      <w:lvlText w:val=""/>
+      <w:lvlJc w:val="left"/>
+      <w:pPr>
+        <w:ind w:left="5040" w:hanging="360"/>
+      </w:pPr>
+      <w:rPr>
+        <w:rFonts w:ascii="Symbol" w:hAnsi="Symbol" w:hint="default"/>
+      </w:rPr>
+    </w:lvl>
+    <w:lvl w:ilvl="7" w:tplc="040E0003" w:tentative="1">
+      <w:start w:val="1"/>
+      <w:numFmt w:val="bullet"/>
+      <w:lvlText w:val="o"/>
+      <w:lvlJc w:val="left"/>
+      <w:pPr>
+        <w:ind w:left="5760" w:hanging="360"/>
+      </w:pPr>
+      <w:rPr>
+        <w:rFonts w:ascii="Courier New" w:hAnsi="Courier New" w:cs="Courier New" w:hint="default"/>
+      </w:rPr>
+    </w:lvl>
+    <w:lvl w:ilvl="8" w:tplc="040E0005" w:tentative="1">
+      <w:start w:val="1"/>
+      <w:numFmt w:val="bullet"/>
+      <w:lvlText w:val=""/>
+      <w:lvlJc w:val="left"/>
+      <w:pPr>
+        <w:ind w:left="6480" w:hanging="360"/>
+      </w:pPr>
+      <w:rPr>
+        <w:rFonts w:ascii="Wingdings" w:hAnsi="Wingdings" w:hint="default"/>
+      </w:rPr>
+    </w:lvl>
+  </w:abstractNum>
+  <w:abstractNum w:abstractNumId="19" w15:restartNumberingAfterBreak="0">
+    <w:nsid w:val="240630E2"/>
+    <w:multiLevelType w:val="hybridMultilevel"/>
+    <w:tmpl w:val="CCE86232"/>
+    <w:lvl w:ilvl="0" w:tplc="040E0001">
+      <w:start w:val="1"/>
+      <w:numFmt w:val="bullet"/>
+      <w:lvlText w:val=""/>
+      <w:lvlJc w:val="left"/>
+      <w:pPr>
+        <w:ind w:left="720" w:hanging="360"/>
+      </w:pPr>
+      <w:rPr>
+        <w:rFonts w:ascii="Symbol" w:hAnsi="Symbol" w:hint="default"/>
+      </w:rPr>
+    </w:lvl>
+    <w:lvl w:ilvl="1" w:tplc="ED1E5C8E">
+      <w:numFmt w:val="bullet"/>
+      <w:lvlText w:val="-"/>
+      <w:lvlJc w:val="left"/>
+      <w:pPr>
+        <w:ind w:left="1440" w:hanging="360"/>
+      </w:pPr>
+      <w:rPr>
+        <w:rFonts w:ascii="Segoe UI" w:eastAsia="Times New Roman" w:hAnsi="Segoe UI" w:cs="Segoe UI" w:hint="default"/>
+      </w:rPr>
+    </w:lvl>
+    <w:lvl w:ilvl="2" w:tplc="040E0005" w:tentative="1">
+      <w:start w:val="1"/>
+      <w:numFmt w:val="bullet"/>
+      <w:lvlText w:val=""/>
+      <w:lvlJc w:val="left"/>
+      <w:pPr>
+        <w:ind w:left="2160" w:hanging="360"/>
+      </w:pPr>
+      <w:rPr>
+        <w:rFonts w:ascii="Wingdings" w:hAnsi="Wingdings" w:hint="default"/>
+      </w:rPr>
+    </w:lvl>
+    <w:lvl w:ilvl="3" w:tplc="040E0001" w:tentative="1">
+      <w:start w:val="1"/>
+      <w:numFmt w:val="bullet"/>
+      <w:lvlText w:val=""/>
+      <w:lvlJc w:val="left"/>
+      <w:pPr>
+        <w:ind w:left="2880" w:hanging="360"/>
+      </w:pPr>
+      <w:rPr>
+        <w:rFonts w:ascii="Symbol" w:hAnsi="Symbol" w:hint="default"/>
+      </w:rPr>
+    </w:lvl>
+    <w:lvl w:ilvl="4" w:tplc="040E0003" w:tentative="1">
+      <w:start w:val="1"/>
+      <w:numFmt w:val="bullet"/>
+      <w:lvlText w:val="o"/>
+      <w:lvlJc w:val="left"/>
+      <w:pPr>
+        <w:ind w:left="3600" w:hanging="360"/>
+      </w:pPr>
+      <w:rPr>
+        <w:rFonts w:ascii="Courier New" w:hAnsi="Courier New" w:cs="Courier New" w:hint="default"/>
+      </w:rPr>
+    </w:lvl>
+    <w:lvl w:ilvl="5" w:tplc="040E0005" w:tentative="1">
+      <w:start w:val="1"/>
+      <w:numFmt w:val="bullet"/>
+      <w:lvlText w:val=""/>
+      <w:lvlJc w:val="left"/>
+      <w:pPr>
+        <w:ind w:left="4320" w:hanging="360"/>
+      </w:pPr>
+      <w:rPr>
+        <w:rFonts w:ascii="Wingdings" w:hAnsi="Wingdings" w:hint="default"/>
+      </w:rPr>
+    </w:lvl>
+    <w:lvl w:ilvl="6" w:tplc="040E0001" w:tentative="1">
+      <w:start w:val="1"/>
+      <w:numFmt w:val="bullet"/>
+      <w:lvlText w:val=""/>
+      <w:lvlJc w:val="left"/>
+      <w:pPr>
+        <w:ind w:left="5040" w:hanging="360"/>
+      </w:pPr>
+      <w:rPr>
+        <w:rFonts w:ascii="Symbol" w:hAnsi="Symbol" w:hint="default"/>
+      </w:rPr>
+    </w:lvl>
+    <w:lvl w:ilvl="7" w:tplc="040E0003" w:tentative="1">
+      <w:start w:val="1"/>
+      <w:numFmt w:val="bullet"/>
+      <w:lvlText w:val="o"/>
+      <w:lvlJc w:val="left"/>
+      <w:pPr>
+        <w:ind w:left="5760" w:hanging="360"/>
+      </w:pPr>
+      <w:rPr>
+        <w:rFonts w:ascii="Courier New" w:hAnsi="Courier New" w:cs="Courier New" w:hint="default"/>
+      </w:rPr>
+    </w:lvl>
+    <w:lvl w:ilvl="8" w:tplc="040E0005" w:tentative="1">
+      <w:start w:val="1"/>
+      <w:numFmt w:val="bullet"/>
+      <w:lvlText w:val=""/>
+      <w:lvlJc w:val="left"/>
+      <w:pPr>
+        <w:ind w:left="6480" w:hanging="360"/>
+      </w:pPr>
+      <w:rPr>
+        <w:rFonts w:ascii="Wingdings" w:hAnsi="Wingdings" w:hint="default"/>
+      </w:rPr>
+    </w:lvl>
+  </w:abstractNum>
+  <w:abstractNum w:abstractNumId="20" w15:restartNumberingAfterBreak="0">
     <w:nsid w:val="2DF264F6"/>
     <w:multiLevelType w:val="hybridMultilevel"/>
     <w:tmpl w:val="04FED284"/>
@@ -2912,7 +3285,7 @@
       </w:rPr>
     </w:lvl>
   </w:abstractNum>
-  <w:abstractNum w:abstractNumId="19" w15:restartNumberingAfterBreak="0">
+  <w:abstractNum w:abstractNumId="21" w15:restartNumberingAfterBreak="0">
     <w:nsid w:val="31F96AFB"/>
     <w:multiLevelType w:val="hybridMultilevel"/>
     <w:tmpl w:val="D2909D66"/>
@@ -3024,7 +3397,7 @@
       </w:rPr>
     </w:lvl>
   </w:abstractNum>
-  <w:abstractNum w:abstractNumId="20" w15:restartNumberingAfterBreak="0">
+  <w:abstractNum w:abstractNumId="22" w15:restartNumberingAfterBreak="0">
     <w:nsid w:val="408613F2"/>
     <w:multiLevelType w:val="multilevel"/>
     <w:tmpl w:val="BCF6CD56"/>
@@ -3173,7 +3546,7 @@
       </w:rPr>
     </w:lvl>
   </w:abstractNum>
-  <w:abstractNum w:abstractNumId="21" w15:restartNumberingAfterBreak="0">
+  <w:abstractNum w:abstractNumId="23" w15:restartNumberingAfterBreak="0">
     <w:nsid w:val="49493D38"/>
     <w:multiLevelType w:val="hybridMultilevel"/>
     <w:tmpl w:val="C73E3FE4"/>
@@ -3286,7 +3659,7 @@
       </w:rPr>
     </w:lvl>
   </w:abstractNum>
-  <w:abstractNum w:abstractNumId="22" w15:restartNumberingAfterBreak="0">
+  <w:abstractNum w:abstractNumId="24" w15:restartNumberingAfterBreak="0">
     <w:nsid w:val="4B6F20E2"/>
     <w:multiLevelType w:val="hybridMultilevel"/>
     <w:tmpl w:val="7542D62E"/>
@@ -3398,7 +3771,7 @@
       </w:rPr>
     </w:lvl>
   </w:abstractNum>
-  <w:abstractNum w:abstractNumId="23" w15:restartNumberingAfterBreak="0">
+  <w:abstractNum w:abstractNumId="25" w15:restartNumberingAfterBreak="0">
     <w:nsid w:val="4DB84C32"/>
     <w:multiLevelType w:val="hybridMultilevel"/>
     <w:tmpl w:val="A42EFE2A"/>
@@ -3484,7 +3857,120 @@
       </w:pPr>
     </w:lvl>
   </w:abstractNum>
-  <w:abstractNum w:abstractNumId="24" w15:restartNumberingAfterBreak="0">
+  <w:abstractNum w:abstractNumId="26" w15:restartNumberingAfterBreak="0">
+    <w:nsid w:val="4DDB0757"/>
+    <w:multiLevelType w:val="hybridMultilevel"/>
+    <w:tmpl w:val="8882504C"/>
+    <w:lvl w:ilvl="0" w:tplc="040E0001">
+      <w:start w:val="1"/>
+      <w:numFmt w:val="bullet"/>
+      <w:lvlText w:val=""/>
+      <w:lvlJc w:val="left"/>
+      <w:pPr>
+        <w:ind w:left="720" w:hanging="360"/>
+      </w:pPr>
+      <w:rPr>
+        <w:rFonts w:ascii="Symbol" w:hAnsi="Symbol" w:hint="default"/>
+      </w:rPr>
+    </w:lvl>
+    <w:lvl w:ilvl="1" w:tplc="040E0003" w:tentative="1">
+      <w:start w:val="1"/>
+      <w:numFmt w:val="bullet"/>
+      <w:lvlText w:val="o"/>
+      <w:lvlJc w:val="left"/>
+      <w:pPr>
+        <w:ind w:left="1440" w:hanging="360"/>
+      </w:pPr>
+      <w:rPr>
+        <w:rFonts w:ascii="Courier New" w:hAnsi="Courier New" w:cs="Courier New" w:hint="default"/>
+      </w:rPr>
+    </w:lvl>
+    <w:lvl w:ilvl="2" w:tplc="040E0005" w:tentative="1">
+      <w:start w:val="1"/>
+      <w:numFmt w:val="bullet"/>
+      <w:lvlText w:val=""/>
+      <w:lvlJc w:val="left"/>
+      <w:pPr>
+        <w:ind w:left="2160" w:hanging="360"/>
+      </w:pPr>
+      <w:rPr>
+        <w:rFonts w:ascii="Wingdings" w:hAnsi="Wingdings" w:hint="default"/>
+      </w:rPr>
+    </w:lvl>
+    <w:lvl w:ilvl="3" w:tplc="040E0001" w:tentative="1">
+      <w:start w:val="1"/>
+      <w:numFmt w:val="bullet"/>
+      <w:lvlText w:val=""/>
+      <w:lvlJc w:val="left"/>
+      <w:pPr>
+        <w:ind w:left="2880" w:hanging="360"/>
+      </w:pPr>
+      <w:rPr>
+        <w:rFonts w:ascii="Symbol" w:hAnsi="Symbol" w:hint="default"/>
+      </w:rPr>
+    </w:lvl>
+    <w:lvl w:ilvl="4" w:tplc="040E0003" w:tentative="1">
+      <w:start w:val="1"/>
+      <w:numFmt w:val="bullet"/>
+      <w:lvlText w:val="o"/>
+      <w:lvlJc w:val="left"/>
+      <w:pPr>
+        <w:ind w:left="3600" w:hanging="360"/>
+      </w:pPr>
+      <w:rPr>
+        <w:rFonts w:ascii="Courier New" w:hAnsi="Courier New" w:cs="Courier New" w:hint="default"/>
+      </w:rPr>
+    </w:lvl>
+    <w:lvl w:ilvl="5" w:tplc="040E0005" w:tentative="1">
+      <w:start w:val="1"/>
+      <w:numFmt w:val="bullet"/>
+      <w:lvlText w:val=""/>
+      <w:lvlJc w:val="left"/>
+      <w:pPr>
+        <w:ind w:left="4320" w:hanging="360"/>
+      </w:pPr>
+      <w:rPr>
+        <w:rFonts w:ascii="Wingdings" w:hAnsi="Wingdings" w:hint="default"/>
+      </w:rPr>
+    </w:lvl>
+    <w:lvl w:ilvl="6" w:tplc="040E0001" w:tentative="1">
+      <w:start w:val="1"/>
+      <w:numFmt w:val="bullet"/>
+      <w:lvlText w:val=""/>
+      <w:lvlJc w:val="left"/>
+      <w:pPr>
+        <w:ind w:left="5040" w:hanging="360"/>
+      </w:pPr>
+      <w:rPr>
+        <w:rFonts w:ascii="Symbol" w:hAnsi="Symbol" w:hint="default"/>
+      </w:rPr>
+    </w:lvl>
+    <w:lvl w:ilvl="7" w:tplc="040E0003" w:tentative="1">
+      <w:start w:val="1"/>
+      <w:numFmt w:val="bullet"/>
+      <w:lvlText w:val="o"/>
+      <w:lvlJc w:val="left"/>
+      <w:pPr>
+        <w:ind w:left="5760" w:hanging="360"/>
+      </w:pPr>
+      <w:rPr>
+        <w:rFonts w:ascii="Courier New" w:hAnsi="Courier New" w:cs="Courier New" w:hint="default"/>
+      </w:rPr>
+    </w:lvl>
+    <w:lvl w:ilvl="8" w:tplc="040E0005" w:tentative="1">
+      <w:start w:val="1"/>
+      <w:numFmt w:val="bullet"/>
+      <w:lvlText w:val=""/>
+      <w:lvlJc w:val="left"/>
+      <w:pPr>
+        <w:ind w:left="6480" w:hanging="360"/>
+      </w:pPr>
+      <w:rPr>
+        <w:rFonts w:ascii="Wingdings" w:hAnsi="Wingdings" w:hint="default"/>
+      </w:rPr>
+    </w:lvl>
+  </w:abstractNum>
+  <w:abstractNum w:abstractNumId="27" w15:restartNumberingAfterBreak="0">
     <w:nsid w:val="4F176067"/>
     <w:multiLevelType w:val="multilevel"/>
     <w:tmpl w:val="46D6063E"/>
@@ -3633,7 +4119,7 @@
       </w:rPr>
     </w:lvl>
   </w:abstractNum>
-  <w:abstractNum w:abstractNumId="25" w15:restartNumberingAfterBreak="0">
+  <w:abstractNum w:abstractNumId="28" w15:restartNumberingAfterBreak="0">
     <w:nsid w:val="53177368"/>
     <w:multiLevelType w:val="hybridMultilevel"/>
     <w:tmpl w:val="46F69B44"/>
@@ -3746,7 +4232,7 @@
       </w:rPr>
     </w:lvl>
   </w:abstractNum>
-  <w:abstractNum w:abstractNumId="26" w15:restartNumberingAfterBreak="0">
+  <w:abstractNum w:abstractNumId="29" w15:restartNumberingAfterBreak="0">
     <w:nsid w:val="56682D62"/>
     <w:multiLevelType w:val="hybridMultilevel"/>
     <w:tmpl w:val="F6246A66"/>
@@ -3859,7 +4345,7 @@
       </w:rPr>
     </w:lvl>
   </w:abstractNum>
-  <w:abstractNum w:abstractNumId="27" w15:restartNumberingAfterBreak="0">
+  <w:abstractNum w:abstractNumId="30" w15:restartNumberingAfterBreak="0">
     <w:nsid w:val="567A4D48"/>
     <w:multiLevelType w:val="hybridMultilevel"/>
     <w:tmpl w:val="0360F16C"/>
@@ -3972,7 +4458,7 @@
       </w:rPr>
     </w:lvl>
   </w:abstractNum>
-  <w:abstractNum w:abstractNumId="28" w15:restartNumberingAfterBreak="0">
+  <w:abstractNum w:abstractNumId="31" w15:restartNumberingAfterBreak="0">
     <w:nsid w:val="580637B4"/>
     <w:multiLevelType w:val="hybridMultilevel"/>
     <w:tmpl w:val="833888B6"/>
@@ -4085,7 +4571,7 @@
       </w:rPr>
     </w:lvl>
   </w:abstractNum>
-  <w:abstractNum w:abstractNumId="29" w15:restartNumberingAfterBreak="0">
+  <w:abstractNum w:abstractNumId="32" w15:restartNumberingAfterBreak="0">
     <w:nsid w:val="5F191136"/>
     <w:multiLevelType w:val="hybridMultilevel"/>
     <w:tmpl w:val="CC80D6FA"/>
@@ -4198,7 +4684,7 @@
       </w:rPr>
     </w:lvl>
   </w:abstractNum>
-  <w:abstractNum w:abstractNumId="30" w15:restartNumberingAfterBreak="0">
+  <w:abstractNum w:abstractNumId="33" w15:restartNumberingAfterBreak="0">
     <w:nsid w:val="62ED7B01"/>
     <w:multiLevelType w:val="hybridMultilevel"/>
     <w:tmpl w:val="9DFA0E56"/>
@@ -4311,7 +4797,7 @@
       </w:rPr>
     </w:lvl>
   </w:abstractNum>
-  <w:abstractNum w:abstractNumId="31" w15:restartNumberingAfterBreak="0">
+  <w:abstractNum w:abstractNumId="34" w15:restartNumberingAfterBreak="0">
     <w:nsid w:val="639E7956"/>
     <w:multiLevelType w:val="hybridMultilevel"/>
     <w:tmpl w:val="7BCE2C00"/>
@@ -4423,7 +4909,7 @@
       </w:rPr>
     </w:lvl>
   </w:abstractNum>
-  <w:abstractNum w:abstractNumId="32" w15:restartNumberingAfterBreak="0">
+  <w:abstractNum w:abstractNumId="35" w15:restartNumberingAfterBreak="0">
     <w:nsid w:val="6ABC7AB2"/>
     <w:multiLevelType w:val="multilevel"/>
     <w:tmpl w:val="AA9CBD1C"/>
@@ -4572,7 +5058,7 @@
       </w:rPr>
     </w:lvl>
   </w:abstractNum>
-  <w:abstractNum w:abstractNumId="33" w15:restartNumberingAfterBreak="0">
+  <w:abstractNum w:abstractNumId="36" w15:restartNumberingAfterBreak="0">
     <w:nsid w:val="6B817246"/>
     <w:multiLevelType w:val="multilevel"/>
     <w:tmpl w:val="8268740A"/>
@@ -4670,7 +5156,7 @@
       </w:pPr>
     </w:lvl>
   </w:abstractNum>
-  <w:abstractNum w:abstractNumId="34" w15:restartNumberingAfterBreak="0">
+  <w:abstractNum w:abstractNumId="37" w15:restartNumberingAfterBreak="0">
     <w:nsid w:val="6C8575DB"/>
     <w:multiLevelType w:val="hybridMultilevel"/>
     <w:tmpl w:val="3F680302"/>
@@ -4759,7 +5245,7 @@
       </w:pPr>
     </w:lvl>
   </w:abstractNum>
-  <w:abstractNum w:abstractNumId="35" w15:restartNumberingAfterBreak="0">
+  <w:abstractNum w:abstractNumId="38" w15:restartNumberingAfterBreak="0">
     <w:nsid w:val="6DB04306"/>
     <w:multiLevelType w:val="hybridMultilevel"/>
     <w:tmpl w:val="F466B302"/>
@@ -4872,7 +5358,7 @@
       </w:rPr>
     </w:lvl>
   </w:abstractNum>
-  <w:abstractNum w:abstractNumId="36" w15:restartNumberingAfterBreak="0">
+  <w:abstractNum w:abstractNumId="39" w15:restartNumberingAfterBreak="0">
     <w:nsid w:val="6E33576C"/>
     <w:multiLevelType w:val="hybridMultilevel"/>
     <w:tmpl w:val="48B00164"/>
@@ -4985,7 +5471,7 @@
       </w:rPr>
     </w:lvl>
   </w:abstractNum>
-  <w:abstractNum w:abstractNumId="37" w15:restartNumberingAfterBreak="0">
+  <w:abstractNum w:abstractNumId="40" w15:restartNumberingAfterBreak="0">
     <w:nsid w:val="70CE70F0"/>
     <w:multiLevelType w:val="hybridMultilevel"/>
     <w:tmpl w:val="8918CF86"/>
@@ -5074,7 +5560,7 @@
       </w:pPr>
     </w:lvl>
   </w:abstractNum>
-  <w:abstractNum w:abstractNumId="38" w15:restartNumberingAfterBreak="0">
+  <w:abstractNum w:abstractNumId="41" w15:restartNumberingAfterBreak="0">
     <w:nsid w:val="71686C37"/>
     <w:multiLevelType w:val="hybridMultilevel"/>
     <w:tmpl w:val="92EE4D32"/>
@@ -5187,7 +5673,7 @@
       </w:rPr>
     </w:lvl>
   </w:abstractNum>
-  <w:abstractNum w:abstractNumId="39" w15:restartNumberingAfterBreak="0">
+  <w:abstractNum w:abstractNumId="42" w15:restartNumberingAfterBreak="0">
     <w:nsid w:val="789256E0"/>
     <w:multiLevelType w:val="hybridMultilevel"/>
     <w:tmpl w:val="1D2EDF00"/>
@@ -5276,7 +5762,7 @@
       </w:pPr>
     </w:lvl>
   </w:abstractNum>
-  <w:abstractNum w:abstractNumId="40" w15:restartNumberingAfterBreak="0">
+  <w:abstractNum w:abstractNumId="43" w15:restartNumberingAfterBreak="0">
     <w:nsid w:val="7AF4297F"/>
     <w:multiLevelType w:val="hybridMultilevel"/>
     <w:tmpl w:val="3A82F1A6"/>
@@ -5362,7 +5848,7 @@
       </w:pPr>
     </w:lvl>
   </w:abstractNum>
-  <w:abstractNum w:abstractNumId="41" w15:restartNumberingAfterBreak="0">
+  <w:abstractNum w:abstractNumId="44" w15:restartNumberingAfterBreak="0">
     <w:nsid w:val="7E6D7710"/>
     <w:multiLevelType w:val="hybridMultilevel"/>
     <w:tmpl w:val="F50C6D6A"/>
@@ -5476,13 +5962,13 @@
     </w:lvl>
   </w:abstractNum>
   <w:num w:numId="1">
-    <w:abstractNumId w:val="33"/>
+    <w:abstractNumId w:val="36"/>
   </w:num>
   <w:num w:numId="2">
     <w:abstractNumId w:val="15"/>
   </w:num>
   <w:num w:numId="3">
-    <w:abstractNumId w:val="35"/>
+    <w:abstractNumId w:val="38"/>
   </w:num>
   <w:num w:numId="4">
     <w:abstractNumId w:val="13"/>
@@ -5521,10 +6007,10 @@
     <w:abstractNumId w:val="17"/>
   </w:num>
   <w:num w:numId="16">
-    <w:abstractNumId w:val="25"/>
+    <w:abstractNumId w:val="28"/>
   </w:num>
   <w:num w:numId="17">
-    <w:abstractNumId w:val="37"/>
+    <w:abstractNumId w:val="40"/>
   </w:num>
   <w:num w:numId="18">
     <w:abstractNumId w:val="10"/>
@@ -5533,7 +6019,7 @@
     <w:abstractNumId w:val="16"/>
   </w:num>
   <w:num w:numId="20">
-    <w:abstractNumId w:val="40"/>
+    <w:abstractNumId w:val="43"/>
     <w:lvlOverride w:ilvl="0">
       <w:startOverride w:val="1"/>
     </w:lvlOverride>
@@ -5563,73 +6049,82 @@
     </w:lvlOverride>
   </w:num>
   <w:num w:numId="21">
-    <w:abstractNumId w:val="34"/>
+    <w:abstractNumId w:val="37"/>
   </w:num>
   <w:num w:numId="22">
-    <w:abstractNumId w:val="39"/>
+    <w:abstractNumId w:val="42"/>
   </w:num>
   <w:num w:numId="23">
     <w:abstractNumId w:val="12"/>
   </w:num>
   <w:num w:numId="24">
-    <w:abstractNumId w:val="38"/>
+    <w:abstractNumId w:val="41"/>
   </w:num>
   <w:num w:numId="25">
-    <w:abstractNumId w:val="18"/>
+    <w:abstractNumId w:val="20"/>
   </w:num>
   <w:num w:numId="26">
-    <w:abstractNumId w:val="41"/>
+    <w:abstractNumId w:val="44"/>
   </w:num>
   <w:num w:numId="27">
     <w:abstractNumId w:val="11"/>
   </w:num>
   <w:num w:numId="28">
+    <w:abstractNumId w:val="25"/>
+  </w:num>
+  <w:num w:numId="29">
+    <w:abstractNumId w:val="30"/>
+  </w:num>
+  <w:num w:numId="30">
+    <w:abstractNumId w:val="31"/>
+  </w:num>
+  <w:num w:numId="31">
     <w:abstractNumId w:val="23"/>
   </w:num>
-  <w:num w:numId="29">
-    <w:abstractNumId w:val="27"/>
-  </w:num>
-  <w:num w:numId="30">
-    <w:abstractNumId w:val="28"/>
-  </w:num>
-  <w:num w:numId="31">
-    <w:abstractNumId w:val="21"/>
-  </w:num>
   <w:num w:numId="32">
-    <w:abstractNumId w:val="29"/>
+    <w:abstractNumId w:val="32"/>
   </w:num>
   <w:num w:numId="33">
-    <w:abstractNumId w:val="26"/>
+    <w:abstractNumId w:val="29"/>
   </w:num>
   <w:num w:numId="34">
     <w:abstractNumId w:val="13"/>
   </w:num>
   <w:num w:numId="35">
-    <w:abstractNumId w:val="30"/>
+    <w:abstractNumId w:val="33"/>
   </w:num>
   <w:num w:numId="36">
     <w:abstractNumId w:val="14"/>
   </w:num>
   <w:num w:numId="37">
-    <w:abstractNumId w:val="36"/>
+    <w:abstractNumId w:val="39"/>
   </w:num>
   <w:num w:numId="38">
+    <w:abstractNumId w:val="24"/>
+  </w:num>
+  <w:num w:numId="39">
+    <w:abstractNumId w:val="34"/>
+  </w:num>
+  <w:num w:numId="40">
+    <w:abstractNumId w:val="21"/>
+  </w:num>
+  <w:num w:numId="41">
+    <w:abstractNumId w:val="35"/>
+  </w:num>
+  <w:num w:numId="42">
+    <w:abstractNumId w:val="27"/>
+  </w:num>
+  <w:num w:numId="43">
     <w:abstractNumId w:val="22"/>
   </w:num>
-  <w:num w:numId="39">
-    <w:abstractNumId w:val="31"/>
-  </w:num>
-  <w:num w:numId="40">
+  <w:num w:numId="44">
     <w:abstractNumId w:val="19"/>
   </w:num>
-  <w:num w:numId="41">
-    <w:abstractNumId w:val="32"/>
+  <w:num w:numId="45">
+    <w:abstractNumId w:val="18"/>
   </w:num>
-  <w:num w:numId="42">
-    <w:abstractNumId w:val="24"/>
-  </w:num>
-  <w:num w:numId="43">
-    <w:abstractNumId w:val="20"/>
+  <w:num w:numId="46">
+    <w:abstractNumId w:val="26"/>
   </w:num>
   <w:numIdMacAtCleanup w:val="4"/>
 </w:numbering>
@@ -6032,7 +6527,7 @@
   <w:style w:type="paragraph" w:default="1" w:styleId="Normal">
     <w:name w:val="Normal"/>
     <w:qFormat/>
-    <w:rsid w:val="00BB4466"/>
+    <w:rsid w:val="00E95DD7"/>
     <w:pPr>
       <w:jc w:val="both"/>
     </w:pPr>
@@ -7602,7 +8097,7 @@
 </file>
 
 <file path=customXml/itemProps2.xml><?xml version="1.0" encoding="utf-8"?>
-<ds:datastoreItem xmlns:ds="http://schemas.openxmlformats.org/officeDocument/2006/customXml" ds:itemID="{3C4060E3-FFBB-48A1-9607-91D26ED06CE5}">
+<ds:datastoreItem xmlns:ds="http://schemas.openxmlformats.org/officeDocument/2006/customXml" ds:itemID="{60F6C50F-0853-425A-930A-8A6E5CABB452}">
   <ds:schemaRefs>
     <ds:schemaRef ds:uri="http://schemas.openxmlformats.org/officeDocument/2006/bibliography"/>
   </ds:schemaRefs>

</xml_diff>